<commit_message>
Capturas solicitadas de todo el proceso
</commit_message>
<xml_diff>
--- a/doc/Screenshoots.docx
+++ b/doc/Screenshoots.docx
@@ -3,15 +3,154 @@
 <w:document xmlns:wpc="http://schemas.microsoft.com/office/word/2010/wordprocessingCanvas" xmlns:cx="http://schemas.microsoft.com/office/drawing/2014/chartex" xmlns:cx1="http://schemas.microsoft.com/office/drawing/2015/9/8/chartex" xmlns:cx2="http://schemas.microsoft.com/office/drawing/2015/10/21/chartex" xmlns:cx3="http://schemas.microsoft.com/office/drawing/2016/5/9/chartex" xmlns:cx4="http://schemas.microsoft.com/office/drawing/2016/5/10/chartex" xmlns:cx5="http://schemas.microsoft.com/office/drawing/2016/5/11/chartex" xmlns:cx6="http://schemas.microsoft.com/office/drawing/2016/5/12/chartex" xmlns:cx7="http://schemas.microsoft.com/office/drawing/2016/5/13/chartex" xmlns:cx8="http://schemas.microsoft.com/office/drawing/2016/5/14/chartex" xmlns:mc="http://schemas.openxmlformats.org/markup-compatibility/2006" xmlns:aink="http://schemas.microsoft.com/office/drawing/2016/ink" xmlns:am3d="http://schemas.microsoft.com/office/drawing/2017/model3d" xmlns:o="urn:schemas-microsoft-com:office:office" xmlns:oel="http://schemas.microsoft.com/office/2019/extlst" xmlns:r="http://schemas.openxmlformats.org/officeDocument/2006/relationships" xmlns:m="http://schemas.openxmlformats.org/officeDocument/2006/math" xmlns:v="urn:schemas-microsoft-com:vml" xmlns:wp14="http://schemas.microsoft.com/office/word/2010/wordprocessingDrawing" xmlns:wp="http://schemas.openxmlformats.org/drawingml/2006/wordprocessingDrawing" xmlns:w10="urn:schemas-microsoft-com:office:word" xmlns:w="http://schemas.openxmlformats.org/wordprocessingml/2006/main" xmlns:w14="http://schemas.microsoft.com/office/word/2010/wordml" xmlns:w15="http://schemas.microsoft.com/office/word/2012/wordml" xmlns:w16cex="http://schemas.microsoft.com/office/word/2018/wordml/cex" xmlns:w16cid="http://schemas.microsoft.com/office/word/2016/wordml/cid" xmlns:w16="http://schemas.microsoft.com/office/word/2018/wordml" xmlns:w16du="http://schemas.microsoft.com/office/word/2023/wordml/word16du" xmlns:w16sdtdh="http://schemas.microsoft.com/office/word/2020/wordml/sdtdatahash" xmlns:w16se="http://schemas.microsoft.com/office/word/2015/wordml/symex" xmlns:wpg="http://schemas.microsoft.com/office/word/2010/wordprocessingGroup" xmlns:wpi="http://schemas.microsoft.com/office/word/2010/wordprocessingInk" xmlns:wne="http://schemas.microsoft.com/office/word/2006/wordml" xmlns:wps="http://schemas.microsoft.com/office/word/2010/wordprocessingShape" mc:Ignorable="w14 w15 w16se w16cid w16 w16cex w16sdtdh w16du wp14">
   <w:body>
     <w:p>
-      <w:r>
-        <w:rPr>
+      <w:pPr>
+        <w:spacing w:after="0" w:line="240" w:lineRule="auto"/>
+        <w:jc w:val="center"/>
+        <w:rPr>
+          <w:rFonts w:ascii="Times New Roman" w:eastAsia="Times New Roman" w:hAnsi="Times New Roman" w:cs="Times New Roman"/>
+          <w:kern w:val="0"/>
+          <w:sz w:val="24"/>
+          <w:szCs w:val="24"/>
+          <w:lang w:eastAsia="es-GT"/>
+          <w14:ligatures w14:val="none"/>
+        </w:rPr>
+      </w:pPr>
+      <w:r>
+        <w:rPr>
+          <w:rFonts w:ascii="Times New Roman" w:eastAsia="Times New Roman" w:hAnsi="Times New Roman" w:cs="Times New Roman"/>
+          <w:b/>
+          <w:bCs/>
+          <w:color w:val="000000"/>
+          <w:kern w:val="0"/>
+          <w:sz w:val="28"/>
+          <w:szCs w:val="28"/>
+          <w:lang w:eastAsia="es-GT"/>
+          <w14:ligatures w14:val="none"/>
+        </w:rPr>
+        <w:t>UNIVERSIDAD DEL VALLE DE GUATEMALA</w:t>
+      </w:r>
+    </w:p>
+    <w:p>
+      <w:pPr>
+        <w:spacing w:after="0" w:line="240" w:lineRule="auto"/>
+        <w:jc w:val="center"/>
+        <w:rPr>
+          <w:rFonts w:ascii="Times New Roman" w:eastAsia="Times New Roman" w:hAnsi="Times New Roman" w:cs="Times New Roman"/>
+          <w:kern w:val="0"/>
+          <w:sz w:val="24"/>
+          <w:szCs w:val="24"/>
+          <w:lang w:eastAsia="es-GT"/>
+          <w14:ligatures w14:val="none"/>
+        </w:rPr>
+      </w:pPr>
+      <w:r>
+        <w:rPr>
+          <w:rFonts w:ascii="Times New Roman" w:eastAsia="Times New Roman" w:hAnsi="Times New Roman" w:cs="Times New Roman"/>
+          <w:color w:val="000000"/>
+          <w:kern w:val="0"/>
+          <w:sz w:val="28"/>
+          <w:szCs w:val="28"/>
+          <w:lang w:eastAsia="es-GT"/>
+          <w14:ligatures w14:val="none"/>
+        </w:rPr>
+        <w:t>CC3087- Programación de Plataformas Móviles</w:t>
+      </w:r>
+    </w:p>
+    <w:p>
+      <w:pPr>
+        <w:spacing w:after="0" w:line="240" w:lineRule="auto"/>
+        <w:jc w:val="center"/>
+        <w:rPr>
+          <w:rFonts w:ascii="Times New Roman" w:eastAsia="Times New Roman" w:hAnsi="Times New Roman" w:cs="Times New Roman"/>
+          <w:kern w:val="0"/>
+          <w:sz w:val="24"/>
+          <w:szCs w:val="24"/>
+          <w:lang w:eastAsia="es-GT"/>
+          <w14:ligatures w14:val="none"/>
+        </w:rPr>
+      </w:pPr>
+      <w:r>
+        <w:rPr>
+          <w:rFonts w:ascii="Times New Roman" w:eastAsia="Times New Roman" w:hAnsi="Times New Roman" w:cs="Times New Roman"/>
+          <w:color w:val="000000"/>
+          <w:kern w:val="0"/>
+          <w:sz w:val="28"/>
+          <w:szCs w:val="28"/>
+          <w:lang w:eastAsia="es-GT"/>
+          <w14:ligatures w14:val="none"/>
+        </w:rPr>
+        <w:t>Sección 20</w:t>
+      </w:r>
+    </w:p>
+    <w:p>
+      <w:pPr>
+        <w:spacing w:after="0" w:line="240" w:lineRule="auto"/>
+        <w:jc w:val="center"/>
+        <w:rPr>
+          <w:rFonts w:ascii="Times New Roman" w:eastAsia="Times New Roman" w:hAnsi="Times New Roman" w:cs="Times New Roman"/>
+          <w:kern w:val="0"/>
+          <w:sz w:val="24"/>
+          <w:szCs w:val="24"/>
+          <w:lang w:eastAsia="es-GT"/>
+          <w14:ligatures w14:val="none"/>
+        </w:rPr>
+      </w:pPr>
+      <w:r>
+        <w:rPr>
+          <w:rFonts w:ascii="Times New Roman" w:eastAsia="Times New Roman" w:hAnsi="Times New Roman" w:cs="Times New Roman"/>
+          <w:color w:val="000000"/>
+          <w:kern w:val="0"/>
+          <w:sz w:val="28"/>
+          <w:szCs w:val="28"/>
+          <w:lang w:eastAsia="es-GT"/>
+          <w14:ligatures w14:val="none"/>
+        </w:rPr>
+        <w:t>Ing. Moisés Alonso</w:t>
+      </w:r>
+    </w:p>
+    <w:p>
+      <w:pPr>
+        <w:spacing w:after="240" w:line="240" w:lineRule="auto"/>
+        <w:rPr>
+          <w:rFonts w:ascii="Times New Roman" w:eastAsia="Times New Roman" w:hAnsi="Times New Roman" w:cs="Times New Roman"/>
+          <w:kern w:val="0"/>
+          <w:sz w:val="24"/>
+          <w:szCs w:val="24"/>
+          <w:lang w:eastAsia="es-GT"/>
+          <w14:ligatures w14:val="none"/>
+        </w:rPr>
+      </w:pPr>
+    </w:p>
+    <w:p>
+      <w:pPr>
+        <w:spacing w:after="0" w:line="240" w:lineRule="auto"/>
+        <w:jc w:val="center"/>
+        <w:rPr>
+          <w:rFonts w:ascii="Times New Roman" w:eastAsia="Times New Roman" w:hAnsi="Times New Roman" w:cs="Times New Roman"/>
+          <w:kern w:val="0"/>
+          <w:sz w:val="24"/>
+          <w:szCs w:val="24"/>
+          <w:lang w:eastAsia="es-GT"/>
+          <w14:ligatures w14:val="none"/>
+        </w:rPr>
+      </w:pPr>
+      <w:r>
+        <w:rPr>
+          <w:rFonts w:ascii="Times New Roman" w:eastAsia="Times New Roman" w:hAnsi="Times New Roman" w:cs="Times New Roman"/>
           <w:noProof/>
+          <w:color w:val="000000"/>
+          <w:kern w:val="0"/>
+          <w:sz w:val="28"/>
+          <w:szCs w:val="28"/>
+          <w:bdr w:val="none" w:sz="0" w:space="0" w:color="auto" w:frame="1"/>
+          <w:lang w:eastAsia="es-GT"/>
+          <w14:ligatures w14:val="none"/>
         </w:rPr>
         <w:drawing>
-          <wp:inline distT="0" distB="0" distL="0" distR="0" wp14:anchorId="3856A935" wp14:editId="38AE2AC9">
-            <wp:extent cx="5612130" cy="3155315"/>
-            <wp:effectExtent l="0" t="0" r="7620" b="6985"/>
-            <wp:docPr id="939992381" name="Imagen 1" descr="Captura de pantalla de computadora&#10;&#10;Descripción generada automáticamente"/>
+          <wp:inline distT="0" distB="0" distL="0" distR="0" wp14:anchorId="682C3AE9" wp14:editId="0BF9BBFB">
+            <wp:extent cx="1920240" cy="2849880"/>
+            <wp:effectExtent l="0" t="0" r="3810" b="7620"/>
+            <wp:docPr id="901585203" name="Imagen 20" descr="Logotipo&#10;&#10;Descripción generada automáticamente"/>
             <wp:cNvGraphicFramePr>
               <a:graphicFrameLocks xmlns:a="http://schemas.openxmlformats.org/drawingml/2006/main" noChangeAspect="1"/>
             </wp:cNvGraphicFramePr>
@@ -19,23 +158,36 @@
               <a:graphicData uri="http://schemas.openxmlformats.org/drawingml/2006/picture">
                 <pic:pic xmlns:pic="http://schemas.openxmlformats.org/drawingml/2006/picture">
                   <pic:nvPicPr>
-                    <pic:cNvPr id="939992381" name="Imagen 1" descr="Captura de pantalla de computadora&#10;&#10;Descripción generada automáticamente"/>
-                    <pic:cNvPicPr/>
+                    <pic:cNvPr id="901585203" name="Imagen 20" descr="Logotipo&#10;&#10;Descripción generada automáticamente"/>
+                    <pic:cNvPicPr>
+                      <a:picLocks noChangeAspect="1" noChangeArrowheads="1"/>
+                    </pic:cNvPicPr>
                   </pic:nvPicPr>
                   <pic:blipFill>
-                    <a:blip r:embed="rId4"/>
+                    <a:blip r:embed="rId4">
+                      <a:extLst>
+                        <a:ext uri="{28A0092B-C50C-407E-A947-70E740481C1C}">
+                          <a14:useLocalDpi xmlns:a14="http://schemas.microsoft.com/office/drawing/2010/main" val="0"/>
+                        </a:ext>
+                      </a:extLst>
+                    </a:blip>
+                    <a:srcRect/>
                     <a:stretch>
                       <a:fillRect/>
                     </a:stretch>
                   </pic:blipFill>
-                  <pic:spPr>
+                  <pic:spPr bwMode="auto">
                     <a:xfrm>
                       <a:off x="0" y="0"/>
-                      <a:ext cx="5612130" cy="3155315"/>
+                      <a:ext cx="1920240" cy="2849880"/>
                     </a:xfrm>
                     <a:prstGeom prst="rect">
                       <a:avLst/>
                     </a:prstGeom>
+                    <a:noFill/>
+                    <a:ln>
+                      <a:noFill/>
+                    </a:ln>
                   </pic:spPr>
                 </pic:pic>
               </a:graphicData>
@@ -45,12 +197,289 @@
       </w:r>
     </w:p>
     <w:p>
-      <w:r>
+      <w:pPr>
+        <w:spacing w:after="0" w:line="240" w:lineRule="auto"/>
+        <w:rPr>
+          <w:rFonts w:ascii="Times New Roman" w:eastAsia="Times New Roman" w:hAnsi="Times New Roman" w:cs="Times New Roman"/>
+          <w:kern w:val="0"/>
+          <w:sz w:val="24"/>
+          <w:szCs w:val="24"/>
+          <w:lang w:eastAsia="es-GT"/>
+          <w14:ligatures w14:val="none"/>
+        </w:rPr>
+      </w:pPr>
+    </w:p>
+    <w:p>
+      <w:pPr>
+        <w:spacing w:after="60" w:line="240" w:lineRule="auto"/>
+        <w:jc w:val="center"/>
+        <w:rPr>
+          <w:rFonts w:ascii="Times New Roman" w:eastAsia="Times New Roman" w:hAnsi="Times New Roman" w:cs="Times New Roman"/>
+          <w:kern w:val="0"/>
+          <w:sz w:val="24"/>
+          <w:szCs w:val="24"/>
+          <w:lang w:eastAsia="es-GT"/>
+          <w14:ligatures w14:val="none"/>
+        </w:rPr>
+      </w:pPr>
+      <w:r>
+        <w:rPr>
+          <w:rFonts w:ascii="Arial" w:eastAsia="Times New Roman" w:hAnsi="Arial" w:cs="Arial"/>
+          <w:color w:val="000000"/>
+          <w:kern w:val="0"/>
+          <w:sz w:val="52"/>
+          <w:szCs w:val="52"/>
+          <w:lang w:eastAsia="es-GT"/>
+          <w14:ligatures w14:val="none"/>
+        </w:rPr>
+        <w:t>Tarea 2</w:t>
+      </w:r>
+    </w:p>
+    <w:p>
+      <w:pPr>
+        <w:spacing w:after="240" w:line="240" w:lineRule="auto"/>
+        <w:rPr>
+          <w:rFonts w:ascii="Times New Roman" w:eastAsia="Times New Roman" w:hAnsi="Times New Roman" w:cs="Times New Roman"/>
+          <w:kern w:val="0"/>
+          <w:sz w:val="24"/>
+          <w:szCs w:val="24"/>
+          <w:lang w:eastAsia="es-GT"/>
+          <w14:ligatures w14:val="none"/>
+        </w:rPr>
+      </w:pPr>
+      <w:r>
+        <w:rPr>
+          <w:rFonts w:ascii="Times New Roman" w:eastAsia="Times New Roman" w:hAnsi="Times New Roman" w:cs="Times New Roman"/>
+          <w:kern w:val="0"/>
+          <w:sz w:val="24"/>
+          <w:szCs w:val="24"/>
+          <w:lang w:eastAsia="es-GT"/>
+          <w14:ligatures w14:val="none"/>
+        </w:rPr>
+        <w:br/>
+      </w:r>
+      <w:r>
+        <w:rPr>
+          <w:rFonts w:ascii="Times New Roman" w:eastAsia="Times New Roman" w:hAnsi="Times New Roman" w:cs="Times New Roman"/>
+          <w:kern w:val="0"/>
+          <w:sz w:val="24"/>
+          <w:szCs w:val="24"/>
+          <w:lang w:eastAsia="es-GT"/>
+          <w14:ligatures w14:val="none"/>
+        </w:rPr>
+        <w:br/>
+      </w:r>
+    </w:p>
+    <w:p>
+      <w:pPr>
+        <w:spacing w:after="0" w:line="240" w:lineRule="auto"/>
+        <w:jc w:val="center"/>
+        <w:rPr>
+          <w:rFonts w:ascii="Times New Roman" w:eastAsia="Times New Roman" w:hAnsi="Times New Roman" w:cs="Times New Roman"/>
+          <w:kern w:val="0"/>
+          <w:sz w:val="24"/>
+          <w:szCs w:val="24"/>
+          <w:lang w:eastAsia="es-GT"/>
+          <w14:ligatures w14:val="none"/>
+        </w:rPr>
+      </w:pPr>
+      <w:r>
+        <w:rPr>
+          <w:rFonts w:ascii="Times New Roman" w:eastAsia="Times New Roman" w:hAnsi="Times New Roman" w:cs="Times New Roman"/>
+          <w:color w:val="000000"/>
+          <w:kern w:val="0"/>
+          <w:sz w:val="28"/>
+          <w:szCs w:val="28"/>
+          <w:lang w:eastAsia="es-GT"/>
+          <w14:ligatures w14:val="none"/>
+        </w:rPr>
+        <w:t>María Girón, 23559</w:t>
+      </w:r>
+    </w:p>
+    <w:p>
+      <w:pPr>
+        <w:spacing w:after="0" w:line="240" w:lineRule="auto"/>
+        <w:jc w:val="center"/>
+        <w:rPr>
+          <w:rFonts w:ascii="Times New Roman" w:eastAsia="Times New Roman" w:hAnsi="Times New Roman" w:cs="Times New Roman"/>
+          <w:kern w:val="0"/>
+          <w:sz w:val="24"/>
+          <w:szCs w:val="24"/>
+          <w:lang w:eastAsia="es-GT"/>
+          <w14:ligatures w14:val="none"/>
+        </w:rPr>
+      </w:pPr>
+      <w:r>
+        <w:rPr>
+          <w:rFonts w:ascii="Times New Roman" w:eastAsia="Times New Roman" w:hAnsi="Times New Roman" w:cs="Times New Roman"/>
+          <w:color w:val="000000"/>
+          <w:kern w:val="0"/>
+          <w:sz w:val="28"/>
+          <w:szCs w:val="28"/>
+          <w:lang w:eastAsia="es-GT"/>
+          <w14:ligatures w14:val="none"/>
+        </w:rPr>
+        <w:t>Leonardo Mejía, 23648</w:t>
+      </w:r>
+    </w:p>
+    <w:p>
+      <w:pPr>
+        <w:spacing w:after="0" w:line="240" w:lineRule="auto"/>
+        <w:jc w:val="center"/>
+        <w:rPr>
+          <w:rFonts w:ascii="Times New Roman" w:eastAsia="Times New Roman" w:hAnsi="Times New Roman" w:cs="Times New Roman"/>
+          <w:kern w:val="0"/>
+          <w:sz w:val="24"/>
+          <w:szCs w:val="24"/>
+          <w:lang w:eastAsia="es-GT"/>
+          <w14:ligatures w14:val="none"/>
+        </w:rPr>
+      </w:pPr>
+      <w:r>
+        <w:rPr>
+          <w:rFonts w:ascii="Times New Roman" w:eastAsia="Times New Roman" w:hAnsi="Times New Roman" w:cs="Times New Roman"/>
+          <w:color w:val="000000"/>
+          <w:kern w:val="0"/>
+          <w:sz w:val="28"/>
+          <w:szCs w:val="28"/>
+          <w:lang w:eastAsia="es-GT"/>
+          <w14:ligatures w14:val="none"/>
+        </w:rPr>
+        <w:t>Gadiel Ocaña, 231270</w:t>
+      </w:r>
+    </w:p>
+    <w:p>
+      <w:pPr>
+        <w:spacing w:after="240" w:line="240" w:lineRule="auto"/>
+        <w:rPr>
+          <w:rFonts w:ascii="Times New Roman" w:eastAsia="Times New Roman" w:hAnsi="Times New Roman" w:cs="Times New Roman"/>
+          <w:kern w:val="0"/>
+          <w:sz w:val="24"/>
+          <w:szCs w:val="24"/>
+          <w:lang w:eastAsia="es-GT"/>
+          <w14:ligatures w14:val="none"/>
+        </w:rPr>
+      </w:pPr>
+      <w:r>
+        <w:rPr>
+          <w:rFonts w:ascii="Times New Roman" w:eastAsia="Times New Roman" w:hAnsi="Times New Roman" w:cs="Times New Roman"/>
+          <w:kern w:val="0"/>
+          <w:sz w:val="24"/>
+          <w:szCs w:val="24"/>
+          <w:lang w:eastAsia="es-GT"/>
+          <w14:ligatures w14:val="none"/>
+        </w:rPr>
+        <w:br/>
+      </w:r>
+      <w:r>
+        <w:rPr>
+          <w:rFonts w:ascii="Times New Roman" w:eastAsia="Times New Roman" w:hAnsi="Times New Roman" w:cs="Times New Roman"/>
+          <w:kern w:val="0"/>
+          <w:sz w:val="24"/>
+          <w:szCs w:val="24"/>
+          <w:lang w:eastAsia="es-GT"/>
+          <w14:ligatures w14:val="none"/>
+        </w:rPr>
+        <w:br/>
+      </w:r>
+      <w:r>
+        <w:rPr>
+          <w:rFonts w:ascii="Times New Roman" w:eastAsia="Times New Roman" w:hAnsi="Times New Roman" w:cs="Times New Roman"/>
+          <w:kern w:val="0"/>
+          <w:sz w:val="24"/>
+          <w:szCs w:val="24"/>
+          <w:lang w:eastAsia="es-GT"/>
+          <w14:ligatures w14:val="none"/>
+        </w:rPr>
+        <w:br/>
+      </w:r>
+    </w:p>
+    <w:p>
+      <w:pPr>
+        <w:spacing w:after="0" w:line="240" w:lineRule="auto"/>
+        <w:jc w:val="center"/>
+        <w:rPr>
+          <w:rFonts w:ascii="Times New Roman" w:eastAsia="Times New Roman" w:hAnsi="Times New Roman" w:cs="Times New Roman"/>
+          <w:kern w:val="0"/>
+          <w:sz w:val="24"/>
+          <w:szCs w:val="24"/>
+          <w:lang w:eastAsia="es-GT"/>
+          <w14:ligatures w14:val="none"/>
+        </w:rPr>
+      </w:pPr>
+      <w:r>
+        <w:rPr>
+          <w:rFonts w:ascii="Times New Roman" w:eastAsia="Times New Roman" w:hAnsi="Times New Roman" w:cs="Times New Roman"/>
+          <w:b/>
+          <w:bCs/>
+          <w:color w:val="000000"/>
+          <w:kern w:val="0"/>
+          <w:sz w:val="28"/>
+          <w:szCs w:val="28"/>
+          <w:lang w:eastAsia="es-GT"/>
+          <w14:ligatures w14:val="none"/>
+        </w:rPr>
+        <w:t>GUATEMALA, 4 de julio de 2024</w:t>
+      </w:r>
+    </w:p>
+    <w:p>
+      <w:pPr>
+        <w:spacing w:before="400" w:after="120" w:line="240" w:lineRule="auto"/>
+        <w:outlineLvl w:val="0"/>
+        <w:rPr>
+          <w:rFonts w:ascii="Times New Roman" w:eastAsia="Times New Roman" w:hAnsi="Times New Roman" w:cs="Times New Roman"/>
+          <w:b/>
+          <w:bCs/>
+          <w:kern w:val="36"/>
+          <w:sz w:val="48"/>
+          <w:szCs w:val="48"/>
+          <w:lang w:eastAsia="es-GT"/>
+          <w14:ligatures w14:val="none"/>
+        </w:rPr>
+      </w:pPr>
+      <w:r>
+        <w:rPr>
+          <w:rFonts w:ascii="Arial" w:eastAsia="Times New Roman" w:hAnsi="Arial" w:cs="Arial"/>
+          <w:b/>
+          <w:bCs/>
+          <w:color w:val="000000"/>
+          <w:kern w:val="36"/>
+          <w:sz w:val="26"/>
+          <w:szCs w:val="26"/>
+          <w:lang w:eastAsia="es-GT"/>
+          <w14:ligatures w14:val="none"/>
+        </w:rPr>
+        <w:t>Capturas de pantalla</w:t>
+      </w:r>
+    </w:p>
+    <w:p>
+      <w:pPr>
+        <w:spacing w:after="0" w:line="240" w:lineRule="auto"/>
+        <w:rPr>
+          <w:rFonts w:ascii="Times New Roman" w:eastAsia="Times New Roman" w:hAnsi="Times New Roman" w:cs="Times New Roman"/>
+          <w:kern w:val="0"/>
+          <w:sz w:val="24"/>
+          <w:szCs w:val="24"/>
+          <w:lang w:eastAsia="es-GT"/>
+          <w14:ligatures w14:val="none"/>
+        </w:rPr>
+      </w:pPr>
+      <w:r>
+        <w:rPr>
+          <w:rFonts w:ascii="Arial" w:eastAsia="Times New Roman" w:hAnsi="Arial" w:cs="Arial"/>
+          <w:noProof/>
+          <w:color w:val="000000"/>
+          <w:kern w:val="0"/>
+          <w:bdr w:val="none" w:sz="0" w:space="0" w:color="auto" w:frame="1"/>
+          <w:lang w:eastAsia="es-GT"/>
+          <w14:ligatures w14:val="none"/>
+        </w:rPr>
+        <w:lastRenderedPageBreak/>
         <w:drawing>
-          <wp:inline distT="0" distB="0" distL="0" distR="0" wp14:anchorId="620B3856" wp14:editId="7E2F7119">
-            <wp:extent cx="5612130" cy="2941955"/>
+          <wp:inline distT="0" distB="0" distL="0" distR="0" wp14:anchorId="03DCEE04" wp14:editId="06AD4608">
+            <wp:extent cx="5612130" cy="3164205"/>
             <wp:effectExtent l="0" t="0" r="7620" b="0"/>
-            <wp:docPr id="1257730195" name="Imagen 1" descr="Captura de pantalla de computadora&#10;&#10;Descripción generada automáticamente"/>
+            <wp:docPr id="1510133946" name="Imagen 19" descr="Captura de pantalla de computadora&#10;&#10;Descripción generada automáticamente"/>
             <wp:cNvGraphicFramePr>
               <a:graphicFrameLocks xmlns:a="http://schemas.openxmlformats.org/drawingml/2006/main" noChangeAspect="1"/>
             </wp:cNvGraphicFramePr>
@@ -58,23 +487,36 @@
               <a:graphicData uri="http://schemas.openxmlformats.org/drawingml/2006/picture">
                 <pic:pic xmlns:pic="http://schemas.openxmlformats.org/drawingml/2006/picture">
                   <pic:nvPicPr>
-                    <pic:cNvPr id="1257730195" name="Imagen 1" descr="Captura de pantalla de computadora&#10;&#10;Descripción generada automáticamente"/>
-                    <pic:cNvPicPr/>
+                    <pic:cNvPr id="1510133946" name="Imagen 19" descr="Captura de pantalla de computadora&#10;&#10;Descripción generada automáticamente"/>
+                    <pic:cNvPicPr>
+                      <a:picLocks noChangeAspect="1" noChangeArrowheads="1"/>
+                    </pic:cNvPicPr>
                   </pic:nvPicPr>
                   <pic:blipFill>
-                    <a:blip r:embed="rId5"/>
+                    <a:blip r:embed="rId5">
+                      <a:extLst>
+                        <a:ext uri="{28A0092B-C50C-407E-A947-70E740481C1C}">
+                          <a14:useLocalDpi xmlns:a14="http://schemas.microsoft.com/office/drawing/2010/main" val="0"/>
+                        </a:ext>
+                      </a:extLst>
+                    </a:blip>
+                    <a:srcRect/>
                     <a:stretch>
                       <a:fillRect/>
                     </a:stretch>
                   </pic:blipFill>
-                  <pic:spPr>
+                  <pic:spPr bwMode="auto">
                     <a:xfrm>
                       <a:off x="0" y="0"/>
-                      <a:ext cx="5612130" cy="2941955"/>
+                      <a:ext cx="5612130" cy="3164205"/>
                     </a:xfrm>
                     <a:prstGeom prst="rect">
                       <a:avLst/>
                     </a:prstGeom>
+                    <a:noFill/>
+                    <a:ln>
+                      <a:noFill/>
+                    </a:ln>
                   </pic:spPr>
                 </pic:pic>
               </a:graphicData>
@@ -84,13 +526,32 @@
       </w:r>
     </w:p>
     <w:p>
-      <w:r>
-        <w:lastRenderedPageBreak/>
+      <w:pPr>
+        <w:spacing w:after="0" w:line="240" w:lineRule="auto"/>
+        <w:rPr>
+          <w:rFonts w:ascii="Times New Roman" w:eastAsia="Times New Roman" w:hAnsi="Times New Roman" w:cs="Times New Roman"/>
+          <w:kern w:val="0"/>
+          <w:sz w:val="24"/>
+          <w:szCs w:val="24"/>
+          <w:lang w:eastAsia="es-GT"/>
+          <w14:ligatures w14:val="none"/>
+        </w:rPr>
+      </w:pPr>
+      <w:r>
+        <w:rPr>
+          <w:rFonts w:ascii="Arial" w:eastAsia="Times New Roman" w:hAnsi="Arial" w:cs="Arial"/>
+          <w:noProof/>
+          <w:color w:val="000000"/>
+          <w:kern w:val="0"/>
+          <w:bdr w:val="none" w:sz="0" w:space="0" w:color="auto" w:frame="1"/>
+          <w:lang w:eastAsia="es-GT"/>
+          <w14:ligatures w14:val="none"/>
+        </w:rPr>
         <w:drawing>
-          <wp:inline distT="0" distB="0" distL="0" distR="0" wp14:anchorId="72BD0829" wp14:editId="56D77AAB">
-            <wp:extent cx="5612130" cy="2985770"/>
+          <wp:inline distT="0" distB="0" distL="0" distR="0" wp14:anchorId="4DA3BC1C" wp14:editId="1087CE77">
+            <wp:extent cx="5612130" cy="2947670"/>
             <wp:effectExtent l="0" t="0" r="7620" b="5080"/>
-            <wp:docPr id="1154002226" name="Imagen 1" descr="Captura de pantalla de computadora&#10;&#10;Descripción generada automáticamente"/>
+            <wp:docPr id="403901646" name="Imagen 18"/>
             <wp:cNvGraphicFramePr>
               <a:graphicFrameLocks xmlns:a="http://schemas.openxmlformats.org/drawingml/2006/main" noChangeAspect="1"/>
             </wp:cNvGraphicFramePr>
@@ -98,23 +559,36 @@
               <a:graphicData uri="http://schemas.openxmlformats.org/drawingml/2006/picture">
                 <pic:pic xmlns:pic="http://schemas.openxmlformats.org/drawingml/2006/picture">
                   <pic:nvPicPr>
-                    <pic:cNvPr id="1154002226" name="Imagen 1" descr="Captura de pantalla de computadora&#10;&#10;Descripción generada automáticamente"/>
-                    <pic:cNvPicPr/>
+                    <pic:cNvPr id="0" name="Picture 3"/>
+                    <pic:cNvPicPr>
+                      <a:picLocks noChangeAspect="1" noChangeArrowheads="1"/>
+                    </pic:cNvPicPr>
                   </pic:nvPicPr>
                   <pic:blipFill>
-                    <a:blip r:embed="rId6"/>
+                    <a:blip r:embed="rId6">
+                      <a:extLst>
+                        <a:ext uri="{28A0092B-C50C-407E-A947-70E740481C1C}">
+                          <a14:useLocalDpi xmlns:a14="http://schemas.microsoft.com/office/drawing/2010/main" val="0"/>
+                        </a:ext>
+                      </a:extLst>
+                    </a:blip>
+                    <a:srcRect/>
                     <a:stretch>
                       <a:fillRect/>
                     </a:stretch>
                   </pic:blipFill>
-                  <pic:spPr>
+                  <pic:spPr bwMode="auto">
                     <a:xfrm>
                       <a:off x="0" y="0"/>
-                      <a:ext cx="5612130" cy="2985770"/>
+                      <a:ext cx="5612130" cy="2947670"/>
                     </a:xfrm>
                     <a:prstGeom prst="rect">
                       <a:avLst/>
                     </a:prstGeom>
+                    <a:noFill/>
+                    <a:ln>
+                      <a:noFill/>
+                    </a:ln>
                   </pic:spPr>
                 </pic:pic>
               </a:graphicData>
@@ -124,12 +598,33 @@
       </w:r>
     </w:p>
     <w:p>
-      <w:r>
+      <w:pPr>
+        <w:spacing w:after="0" w:line="240" w:lineRule="auto"/>
+        <w:rPr>
+          <w:rFonts w:ascii="Times New Roman" w:eastAsia="Times New Roman" w:hAnsi="Times New Roman" w:cs="Times New Roman"/>
+          <w:kern w:val="0"/>
+          <w:sz w:val="24"/>
+          <w:szCs w:val="24"/>
+          <w:lang w:eastAsia="es-GT"/>
+          <w14:ligatures w14:val="none"/>
+        </w:rPr>
+      </w:pPr>
+      <w:r>
+        <w:rPr>
+          <w:rFonts w:ascii="Arial" w:eastAsia="Times New Roman" w:hAnsi="Arial" w:cs="Arial"/>
+          <w:noProof/>
+          <w:color w:val="000000"/>
+          <w:kern w:val="0"/>
+          <w:bdr w:val="none" w:sz="0" w:space="0" w:color="auto" w:frame="1"/>
+          <w:lang w:eastAsia="es-GT"/>
+          <w14:ligatures w14:val="none"/>
+        </w:rPr>
+        <w:lastRenderedPageBreak/>
         <w:drawing>
-          <wp:inline distT="0" distB="0" distL="0" distR="0" wp14:anchorId="7C9CDB1E" wp14:editId="4BF13890">
-            <wp:extent cx="5612130" cy="3155315"/>
-            <wp:effectExtent l="0" t="0" r="7620" b="6985"/>
-            <wp:docPr id="1144520673" name="Imagen 1"/>
+          <wp:inline distT="0" distB="0" distL="0" distR="0" wp14:anchorId="1D7461E7" wp14:editId="66292CBE">
+            <wp:extent cx="5612130" cy="2985135"/>
+            <wp:effectExtent l="0" t="0" r="7620" b="5715"/>
+            <wp:docPr id="500244885" name="Imagen 17"/>
             <wp:cNvGraphicFramePr>
               <a:graphicFrameLocks xmlns:a="http://schemas.openxmlformats.org/drawingml/2006/main" noChangeAspect="1"/>
             </wp:cNvGraphicFramePr>
@@ -137,23 +632,36 @@
               <a:graphicData uri="http://schemas.openxmlformats.org/drawingml/2006/picture">
                 <pic:pic xmlns:pic="http://schemas.openxmlformats.org/drawingml/2006/picture">
                   <pic:nvPicPr>
-                    <pic:cNvPr id="1144520673" name=""/>
-                    <pic:cNvPicPr/>
+                    <pic:cNvPr id="0" name="Picture 4"/>
+                    <pic:cNvPicPr>
+                      <a:picLocks noChangeAspect="1" noChangeArrowheads="1"/>
+                    </pic:cNvPicPr>
                   </pic:nvPicPr>
                   <pic:blipFill>
-                    <a:blip r:embed="rId7"/>
+                    <a:blip r:embed="rId7">
+                      <a:extLst>
+                        <a:ext uri="{28A0092B-C50C-407E-A947-70E740481C1C}">
+                          <a14:useLocalDpi xmlns:a14="http://schemas.microsoft.com/office/drawing/2010/main" val="0"/>
+                        </a:ext>
+                      </a:extLst>
+                    </a:blip>
+                    <a:srcRect/>
                     <a:stretch>
                       <a:fillRect/>
                     </a:stretch>
                   </pic:blipFill>
-                  <pic:spPr>
+                  <pic:spPr bwMode="auto">
                     <a:xfrm>
                       <a:off x="0" y="0"/>
-                      <a:ext cx="5612130" cy="3155315"/>
+                      <a:ext cx="5612130" cy="2985135"/>
                     </a:xfrm>
                     <a:prstGeom prst="rect">
                       <a:avLst/>
                     </a:prstGeom>
+                    <a:noFill/>
+                    <a:ln>
+                      <a:noFill/>
+                    </a:ln>
                   </pic:spPr>
                 </pic:pic>
               </a:graphicData>
@@ -162,9 +670,2146 @@
         </w:drawing>
       </w:r>
     </w:p>
-    <w:p/>
-    <w:p/>
-    <w:p/>
+    <w:p>
+      <w:pPr>
+        <w:spacing w:after="0" w:line="240" w:lineRule="auto"/>
+        <w:rPr>
+          <w:rFonts w:ascii="Times New Roman" w:eastAsia="Times New Roman" w:hAnsi="Times New Roman" w:cs="Times New Roman"/>
+          <w:kern w:val="0"/>
+          <w:sz w:val="24"/>
+          <w:szCs w:val="24"/>
+          <w:lang w:eastAsia="es-GT"/>
+          <w14:ligatures w14:val="none"/>
+        </w:rPr>
+      </w:pPr>
+      <w:r>
+        <w:rPr>
+          <w:rFonts w:ascii="Arial" w:eastAsia="Times New Roman" w:hAnsi="Arial" w:cs="Arial"/>
+          <w:noProof/>
+          <w:color w:val="000000"/>
+          <w:kern w:val="0"/>
+          <w:bdr w:val="none" w:sz="0" w:space="0" w:color="auto" w:frame="1"/>
+          <w:lang w:eastAsia="es-GT"/>
+          <w14:ligatures w14:val="none"/>
+        </w:rPr>
+        <w:drawing>
+          <wp:inline distT="0" distB="0" distL="0" distR="0" wp14:anchorId="14DCABB2" wp14:editId="40645D13">
+            <wp:extent cx="5612130" cy="3164205"/>
+            <wp:effectExtent l="0" t="0" r="7620" b="0"/>
+            <wp:docPr id="1197892715" name="Imagen 16" descr="Captura de pantalla de computadora&#10;&#10;Descripción generada automáticamente"/>
+            <wp:cNvGraphicFramePr>
+              <a:graphicFrameLocks xmlns:a="http://schemas.openxmlformats.org/drawingml/2006/main" noChangeAspect="1"/>
+            </wp:cNvGraphicFramePr>
+            <a:graphic xmlns:a="http://schemas.openxmlformats.org/drawingml/2006/main">
+              <a:graphicData uri="http://schemas.openxmlformats.org/drawingml/2006/picture">
+                <pic:pic xmlns:pic="http://schemas.openxmlformats.org/drawingml/2006/picture">
+                  <pic:nvPicPr>
+                    <pic:cNvPr id="1197892715" name="Imagen 16" descr="Captura de pantalla de computadora&#10;&#10;Descripción generada automáticamente"/>
+                    <pic:cNvPicPr>
+                      <a:picLocks noChangeAspect="1" noChangeArrowheads="1"/>
+                    </pic:cNvPicPr>
+                  </pic:nvPicPr>
+                  <pic:blipFill>
+                    <a:blip r:embed="rId8">
+                      <a:extLst>
+                        <a:ext uri="{28A0092B-C50C-407E-A947-70E740481C1C}">
+                          <a14:useLocalDpi xmlns:a14="http://schemas.microsoft.com/office/drawing/2010/main" val="0"/>
+                        </a:ext>
+                      </a:extLst>
+                    </a:blip>
+                    <a:srcRect/>
+                    <a:stretch>
+                      <a:fillRect/>
+                    </a:stretch>
+                  </pic:blipFill>
+                  <pic:spPr bwMode="auto">
+                    <a:xfrm>
+                      <a:off x="0" y="0"/>
+                      <a:ext cx="5612130" cy="3164205"/>
+                    </a:xfrm>
+                    <a:prstGeom prst="rect">
+                      <a:avLst/>
+                    </a:prstGeom>
+                    <a:noFill/>
+                    <a:ln>
+                      <a:noFill/>
+                    </a:ln>
+                  </pic:spPr>
+                </pic:pic>
+              </a:graphicData>
+            </a:graphic>
+          </wp:inline>
+        </w:drawing>
+      </w:r>
+    </w:p>
+    <w:p>
+      <w:pPr>
+        <w:spacing w:before="400" w:after="120" w:line="240" w:lineRule="auto"/>
+        <w:outlineLvl w:val="0"/>
+        <w:rPr>
+          <w:rFonts w:ascii="Times New Roman" w:eastAsia="Times New Roman" w:hAnsi="Times New Roman" w:cs="Times New Roman"/>
+          <w:b/>
+          <w:bCs/>
+          <w:kern w:val="36"/>
+          <w:sz w:val="48"/>
+          <w:szCs w:val="48"/>
+          <w:lang w:eastAsia="es-GT"/>
+          <w14:ligatures w14:val="none"/>
+        </w:rPr>
+      </w:pPr>
+      <w:r>
+        <w:rPr>
+          <w:rFonts w:ascii="Arial" w:eastAsia="Times New Roman" w:hAnsi="Arial" w:cs="Arial"/>
+          <w:noProof/>
+          <w:color w:val="000000"/>
+          <w:kern w:val="36"/>
+          <w:bdr w:val="none" w:sz="0" w:space="0" w:color="auto" w:frame="1"/>
+          <w:lang w:eastAsia="es-GT"/>
+          <w14:ligatures w14:val="none"/>
+        </w:rPr>
+        <w:lastRenderedPageBreak/>
+        <w:drawing>
+          <wp:inline distT="0" distB="0" distL="0" distR="0" wp14:anchorId="70B377CB" wp14:editId="65537645">
+            <wp:extent cx="5612130" cy="2089785"/>
+            <wp:effectExtent l="0" t="0" r="7620" b="5715"/>
+            <wp:docPr id="1975734474" name="Imagen 15" descr="Interfaz de usuario gráfica, Texto, Aplicación&#10;&#10;Descripción generada automáticamente"/>
+            <wp:cNvGraphicFramePr>
+              <a:graphicFrameLocks xmlns:a="http://schemas.openxmlformats.org/drawingml/2006/main" noChangeAspect="1"/>
+            </wp:cNvGraphicFramePr>
+            <a:graphic xmlns:a="http://schemas.openxmlformats.org/drawingml/2006/main">
+              <a:graphicData uri="http://schemas.openxmlformats.org/drawingml/2006/picture">
+                <pic:pic xmlns:pic="http://schemas.openxmlformats.org/drawingml/2006/picture">
+                  <pic:nvPicPr>
+                    <pic:cNvPr id="1975734474" name="Imagen 15" descr="Interfaz de usuario gráfica, Texto, Aplicación&#10;&#10;Descripción generada automáticamente"/>
+                    <pic:cNvPicPr>
+                      <a:picLocks noChangeAspect="1" noChangeArrowheads="1"/>
+                    </pic:cNvPicPr>
+                  </pic:nvPicPr>
+                  <pic:blipFill>
+                    <a:blip r:embed="rId9" cstate="print">
+                      <a:extLst>
+                        <a:ext uri="{28A0092B-C50C-407E-A947-70E740481C1C}">
+                          <a14:useLocalDpi xmlns:a14="http://schemas.microsoft.com/office/drawing/2010/main" val="0"/>
+                        </a:ext>
+                      </a:extLst>
+                    </a:blip>
+                    <a:srcRect/>
+                    <a:stretch>
+                      <a:fillRect/>
+                    </a:stretch>
+                  </pic:blipFill>
+                  <pic:spPr bwMode="auto">
+                    <a:xfrm>
+                      <a:off x="0" y="0"/>
+                      <a:ext cx="5612130" cy="2089785"/>
+                    </a:xfrm>
+                    <a:prstGeom prst="rect">
+                      <a:avLst/>
+                    </a:prstGeom>
+                    <a:noFill/>
+                    <a:ln>
+                      <a:noFill/>
+                    </a:ln>
+                  </pic:spPr>
+                </pic:pic>
+              </a:graphicData>
+            </a:graphic>
+          </wp:inline>
+        </w:drawing>
+      </w:r>
+    </w:p>
+    <w:p>
+      <w:pPr>
+        <w:spacing w:after="0" w:line="240" w:lineRule="auto"/>
+        <w:rPr>
+          <w:rFonts w:ascii="Times New Roman" w:eastAsia="Times New Roman" w:hAnsi="Times New Roman" w:cs="Times New Roman"/>
+          <w:kern w:val="0"/>
+          <w:sz w:val="24"/>
+          <w:szCs w:val="24"/>
+          <w:lang w:eastAsia="es-GT"/>
+          <w14:ligatures w14:val="none"/>
+        </w:rPr>
+      </w:pPr>
+      <w:r>
+        <w:rPr>
+          <w:rFonts w:ascii="Arial" w:eastAsia="Times New Roman" w:hAnsi="Arial" w:cs="Arial"/>
+          <w:noProof/>
+          <w:color w:val="000000"/>
+          <w:kern w:val="0"/>
+          <w:bdr w:val="none" w:sz="0" w:space="0" w:color="auto" w:frame="1"/>
+          <w:lang w:eastAsia="es-GT"/>
+          <w14:ligatures w14:val="none"/>
+        </w:rPr>
+        <w:drawing>
+          <wp:inline distT="0" distB="0" distL="0" distR="0" wp14:anchorId="3007A66D" wp14:editId="4DED2323">
+            <wp:extent cx="4594860" cy="2583180"/>
+            <wp:effectExtent l="0" t="0" r="0" b="7620"/>
+            <wp:docPr id="2032663427" name="Imagen 14" descr="Texto&#10;&#10;Descripción generada automáticamente"/>
+            <wp:cNvGraphicFramePr>
+              <a:graphicFrameLocks xmlns:a="http://schemas.openxmlformats.org/drawingml/2006/main" noChangeAspect="1"/>
+            </wp:cNvGraphicFramePr>
+            <a:graphic xmlns:a="http://schemas.openxmlformats.org/drawingml/2006/main">
+              <a:graphicData uri="http://schemas.openxmlformats.org/drawingml/2006/picture">
+                <pic:pic xmlns:pic="http://schemas.openxmlformats.org/drawingml/2006/picture">
+                  <pic:nvPicPr>
+                    <pic:cNvPr id="2032663427" name="Imagen 14" descr="Texto&#10;&#10;Descripción generada automáticamente"/>
+                    <pic:cNvPicPr>
+                      <a:picLocks noChangeAspect="1" noChangeArrowheads="1"/>
+                    </pic:cNvPicPr>
+                  </pic:nvPicPr>
+                  <pic:blipFill>
+                    <a:blip r:embed="rId10" cstate="print">
+                      <a:extLst>
+                        <a:ext uri="{28A0092B-C50C-407E-A947-70E740481C1C}">
+                          <a14:useLocalDpi xmlns:a14="http://schemas.microsoft.com/office/drawing/2010/main" val="0"/>
+                        </a:ext>
+                      </a:extLst>
+                    </a:blip>
+                    <a:srcRect/>
+                    <a:stretch>
+                      <a:fillRect/>
+                    </a:stretch>
+                  </pic:blipFill>
+                  <pic:spPr bwMode="auto">
+                    <a:xfrm>
+                      <a:off x="0" y="0"/>
+                      <a:ext cx="4594860" cy="2583180"/>
+                    </a:xfrm>
+                    <a:prstGeom prst="rect">
+                      <a:avLst/>
+                    </a:prstGeom>
+                    <a:noFill/>
+                    <a:ln>
+                      <a:noFill/>
+                    </a:ln>
+                  </pic:spPr>
+                </pic:pic>
+              </a:graphicData>
+            </a:graphic>
+          </wp:inline>
+        </w:drawing>
+      </w:r>
+      <w:r>
+        <w:rPr>
+          <w:rFonts w:ascii="Arial" w:eastAsia="Times New Roman" w:hAnsi="Arial" w:cs="Arial"/>
+          <w:noProof/>
+          <w:color w:val="000000"/>
+          <w:kern w:val="0"/>
+          <w:bdr w:val="none" w:sz="0" w:space="0" w:color="auto" w:frame="1"/>
+          <w:lang w:eastAsia="es-GT"/>
+          <w14:ligatures w14:val="none"/>
+        </w:rPr>
+        <w:drawing>
+          <wp:inline distT="0" distB="0" distL="0" distR="0" wp14:anchorId="30886ADB" wp14:editId="1D69C90A">
+            <wp:extent cx="5612130" cy="3141980"/>
+            <wp:effectExtent l="0" t="0" r="7620" b="1270"/>
+            <wp:docPr id="400520293" name="Imagen 13" descr="Texto&#10;&#10;Descripción generada automáticamente"/>
+            <wp:cNvGraphicFramePr>
+              <a:graphicFrameLocks xmlns:a="http://schemas.openxmlformats.org/drawingml/2006/main" noChangeAspect="1"/>
+            </wp:cNvGraphicFramePr>
+            <a:graphic xmlns:a="http://schemas.openxmlformats.org/drawingml/2006/main">
+              <a:graphicData uri="http://schemas.openxmlformats.org/drawingml/2006/picture">
+                <pic:pic xmlns:pic="http://schemas.openxmlformats.org/drawingml/2006/picture">
+                  <pic:nvPicPr>
+                    <pic:cNvPr id="400520293" name="Imagen 13" descr="Texto&#10;&#10;Descripción generada automáticamente"/>
+                    <pic:cNvPicPr>
+                      <a:picLocks noChangeAspect="1" noChangeArrowheads="1"/>
+                    </pic:cNvPicPr>
+                  </pic:nvPicPr>
+                  <pic:blipFill>
+                    <a:blip r:embed="rId11">
+                      <a:extLst>
+                        <a:ext uri="{28A0092B-C50C-407E-A947-70E740481C1C}">
+                          <a14:useLocalDpi xmlns:a14="http://schemas.microsoft.com/office/drawing/2010/main" val="0"/>
+                        </a:ext>
+                      </a:extLst>
+                    </a:blip>
+                    <a:srcRect/>
+                    <a:stretch>
+                      <a:fillRect/>
+                    </a:stretch>
+                  </pic:blipFill>
+                  <pic:spPr bwMode="auto">
+                    <a:xfrm>
+                      <a:off x="0" y="0"/>
+                      <a:ext cx="5612130" cy="3141980"/>
+                    </a:xfrm>
+                    <a:prstGeom prst="rect">
+                      <a:avLst/>
+                    </a:prstGeom>
+                    <a:noFill/>
+                    <a:ln>
+                      <a:noFill/>
+                    </a:ln>
+                  </pic:spPr>
+                </pic:pic>
+              </a:graphicData>
+            </a:graphic>
+          </wp:inline>
+        </w:drawing>
+      </w:r>
+    </w:p>
+    <w:p>
+      <w:pPr>
+        <w:spacing w:after="0" w:line="240" w:lineRule="auto"/>
+        <w:rPr>
+          <w:rFonts w:ascii="Times New Roman" w:eastAsia="Times New Roman" w:hAnsi="Times New Roman" w:cs="Times New Roman"/>
+          <w:kern w:val="0"/>
+          <w:sz w:val="24"/>
+          <w:szCs w:val="24"/>
+          <w:lang w:eastAsia="es-GT"/>
+          <w14:ligatures w14:val="none"/>
+        </w:rPr>
+      </w:pPr>
+    </w:p>
+    <w:p>
+      <w:pPr>
+        <w:spacing w:after="0" w:line="240" w:lineRule="auto"/>
+        <w:rPr>
+          <w:rFonts w:ascii="Times New Roman" w:eastAsia="Times New Roman" w:hAnsi="Times New Roman" w:cs="Times New Roman"/>
+          <w:kern w:val="0"/>
+          <w:sz w:val="24"/>
+          <w:szCs w:val="24"/>
+          <w:lang w:eastAsia="es-GT"/>
+          <w14:ligatures w14:val="none"/>
+        </w:rPr>
+      </w:pPr>
+      <w:r>
+        <w:rPr>
+          <w:rFonts w:ascii="Arial" w:eastAsia="Times New Roman" w:hAnsi="Arial" w:cs="Arial"/>
+          <w:b/>
+          <w:bCs/>
+          <w:color w:val="000000"/>
+          <w:kern w:val="0"/>
+          <w:lang w:eastAsia="es-GT"/>
+          <w14:ligatures w14:val="none"/>
+        </w:rPr>
+        <w:t>Cuentas creadas</w:t>
+      </w:r>
+    </w:p>
+    <w:p>
+      <w:pPr>
+        <w:spacing w:after="0" w:line="240" w:lineRule="auto"/>
+        <w:rPr>
+          <w:rFonts w:ascii="Times New Roman" w:eastAsia="Times New Roman" w:hAnsi="Times New Roman" w:cs="Times New Roman"/>
+          <w:kern w:val="0"/>
+          <w:sz w:val="24"/>
+          <w:szCs w:val="24"/>
+          <w:lang w:eastAsia="es-GT"/>
+          <w14:ligatures w14:val="none"/>
+        </w:rPr>
+      </w:pPr>
+      <w:r>
+        <w:rPr>
+          <w:rFonts w:ascii="Arial" w:eastAsia="Times New Roman" w:hAnsi="Arial" w:cs="Arial"/>
+          <w:b/>
+          <w:bCs/>
+          <w:color w:val="000000"/>
+          <w:kern w:val="0"/>
+          <w:lang w:eastAsia="es-GT"/>
+          <w14:ligatures w14:val="none"/>
+        </w:rPr>
+        <w:lastRenderedPageBreak/>
+        <w:t>Leonardo Mejía: </w:t>
+      </w:r>
+    </w:p>
+    <w:p>
+      <w:pPr>
+        <w:spacing w:after="0" w:line="240" w:lineRule="auto"/>
+        <w:rPr>
+          <w:rFonts w:ascii="Times New Roman" w:eastAsia="Times New Roman" w:hAnsi="Times New Roman" w:cs="Times New Roman"/>
+          <w:kern w:val="0"/>
+          <w:sz w:val="24"/>
+          <w:szCs w:val="24"/>
+          <w:lang w:eastAsia="es-GT"/>
+          <w14:ligatures w14:val="none"/>
+        </w:rPr>
+      </w:pPr>
+      <w:r>
+        <w:rPr>
+          <w:rFonts w:ascii="Arial" w:eastAsia="Times New Roman" w:hAnsi="Arial" w:cs="Arial"/>
+          <w:b/>
+          <w:bCs/>
+          <w:noProof/>
+          <w:color w:val="000000"/>
+          <w:kern w:val="0"/>
+          <w:bdr w:val="none" w:sz="0" w:space="0" w:color="auto" w:frame="1"/>
+          <w:lang w:eastAsia="es-GT"/>
+          <w14:ligatures w14:val="none"/>
+        </w:rPr>
+        <w:drawing>
+          <wp:inline distT="0" distB="0" distL="0" distR="0" wp14:anchorId="7C78236E" wp14:editId="7E523781">
+            <wp:extent cx="4693920" cy="2628900"/>
+            <wp:effectExtent l="0" t="0" r="0" b="0"/>
+            <wp:docPr id="122611256" name="Imagen 12" descr="Interfaz de usuario gráfica, Aplicación&#10;&#10;Descripción generada automáticamente"/>
+            <wp:cNvGraphicFramePr>
+              <a:graphicFrameLocks xmlns:a="http://schemas.openxmlformats.org/drawingml/2006/main" noChangeAspect="1"/>
+            </wp:cNvGraphicFramePr>
+            <a:graphic xmlns:a="http://schemas.openxmlformats.org/drawingml/2006/main">
+              <a:graphicData uri="http://schemas.openxmlformats.org/drawingml/2006/picture">
+                <pic:pic xmlns:pic="http://schemas.openxmlformats.org/drawingml/2006/picture">
+                  <pic:nvPicPr>
+                    <pic:cNvPr id="122611256" name="Imagen 12" descr="Interfaz de usuario gráfica, Aplicación&#10;&#10;Descripción generada automáticamente"/>
+                    <pic:cNvPicPr>
+                      <a:picLocks noChangeAspect="1" noChangeArrowheads="1"/>
+                    </pic:cNvPicPr>
+                  </pic:nvPicPr>
+                  <pic:blipFill>
+                    <a:blip r:embed="rId12" cstate="print">
+                      <a:extLst>
+                        <a:ext uri="{28A0092B-C50C-407E-A947-70E740481C1C}">
+                          <a14:useLocalDpi xmlns:a14="http://schemas.microsoft.com/office/drawing/2010/main" val="0"/>
+                        </a:ext>
+                      </a:extLst>
+                    </a:blip>
+                    <a:srcRect/>
+                    <a:stretch>
+                      <a:fillRect/>
+                    </a:stretch>
+                  </pic:blipFill>
+                  <pic:spPr bwMode="auto">
+                    <a:xfrm>
+                      <a:off x="0" y="0"/>
+                      <a:ext cx="4693920" cy="2628900"/>
+                    </a:xfrm>
+                    <a:prstGeom prst="rect">
+                      <a:avLst/>
+                    </a:prstGeom>
+                    <a:noFill/>
+                    <a:ln>
+                      <a:noFill/>
+                    </a:ln>
+                  </pic:spPr>
+                </pic:pic>
+              </a:graphicData>
+            </a:graphic>
+          </wp:inline>
+        </w:drawing>
+      </w:r>
+      <w:r>
+        <w:rPr>
+          <w:rFonts w:ascii="Arial" w:eastAsia="Times New Roman" w:hAnsi="Arial" w:cs="Arial"/>
+          <w:b/>
+          <w:bCs/>
+          <w:noProof/>
+          <w:color w:val="000000"/>
+          <w:kern w:val="0"/>
+          <w:bdr w:val="none" w:sz="0" w:space="0" w:color="auto" w:frame="1"/>
+          <w:lang w:eastAsia="es-GT"/>
+          <w14:ligatures w14:val="none"/>
+        </w:rPr>
+        <w:drawing>
+          <wp:inline distT="0" distB="0" distL="0" distR="0" wp14:anchorId="27F424EE" wp14:editId="33285CE1">
+            <wp:extent cx="4732020" cy="2644140"/>
+            <wp:effectExtent l="0" t="0" r="0" b="3810"/>
+            <wp:docPr id="1006422036" name="Imagen 11" descr="Interfaz de usuario gráfica, Aplicación, Sitio web&#10;&#10;Descripción generada automáticamente"/>
+            <wp:cNvGraphicFramePr>
+              <a:graphicFrameLocks xmlns:a="http://schemas.openxmlformats.org/drawingml/2006/main" noChangeAspect="1"/>
+            </wp:cNvGraphicFramePr>
+            <a:graphic xmlns:a="http://schemas.openxmlformats.org/drawingml/2006/main">
+              <a:graphicData uri="http://schemas.openxmlformats.org/drawingml/2006/picture">
+                <pic:pic xmlns:pic="http://schemas.openxmlformats.org/drawingml/2006/picture">
+                  <pic:nvPicPr>
+                    <pic:cNvPr id="1006422036" name="Imagen 11" descr="Interfaz de usuario gráfica, Aplicación, Sitio web&#10;&#10;Descripción generada automáticamente"/>
+                    <pic:cNvPicPr>
+                      <a:picLocks noChangeAspect="1" noChangeArrowheads="1"/>
+                    </pic:cNvPicPr>
+                  </pic:nvPicPr>
+                  <pic:blipFill>
+                    <a:blip r:embed="rId13" cstate="print">
+                      <a:extLst>
+                        <a:ext uri="{28A0092B-C50C-407E-A947-70E740481C1C}">
+                          <a14:useLocalDpi xmlns:a14="http://schemas.microsoft.com/office/drawing/2010/main" val="0"/>
+                        </a:ext>
+                      </a:extLst>
+                    </a:blip>
+                    <a:srcRect/>
+                    <a:stretch>
+                      <a:fillRect/>
+                    </a:stretch>
+                  </pic:blipFill>
+                  <pic:spPr bwMode="auto">
+                    <a:xfrm>
+                      <a:off x="0" y="0"/>
+                      <a:ext cx="4732020" cy="2644140"/>
+                    </a:xfrm>
+                    <a:prstGeom prst="rect">
+                      <a:avLst/>
+                    </a:prstGeom>
+                    <a:noFill/>
+                    <a:ln>
+                      <a:noFill/>
+                    </a:ln>
+                  </pic:spPr>
+                </pic:pic>
+              </a:graphicData>
+            </a:graphic>
+          </wp:inline>
+        </w:drawing>
+      </w:r>
+    </w:p>
+    <w:p>
+      <w:pPr>
+        <w:spacing w:after="0" w:line="240" w:lineRule="auto"/>
+        <w:rPr>
+          <w:rFonts w:ascii="Times New Roman" w:eastAsia="Times New Roman" w:hAnsi="Times New Roman" w:cs="Times New Roman"/>
+          <w:kern w:val="0"/>
+          <w:sz w:val="24"/>
+          <w:szCs w:val="24"/>
+          <w:lang w:eastAsia="es-GT"/>
+          <w14:ligatures w14:val="none"/>
+        </w:rPr>
+      </w:pPr>
+    </w:p>
+    <w:p>
+      <w:pPr>
+        <w:spacing w:after="0" w:line="240" w:lineRule="auto"/>
+        <w:rPr>
+          <w:rFonts w:ascii="Times New Roman" w:eastAsia="Times New Roman" w:hAnsi="Times New Roman" w:cs="Times New Roman"/>
+          <w:kern w:val="0"/>
+          <w:sz w:val="24"/>
+          <w:szCs w:val="24"/>
+          <w:lang w:eastAsia="es-GT"/>
+          <w14:ligatures w14:val="none"/>
+        </w:rPr>
+      </w:pPr>
+      <w:r>
+        <w:rPr>
+          <w:rFonts w:ascii="Arial" w:eastAsia="Times New Roman" w:hAnsi="Arial" w:cs="Arial"/>
+          <w:b/>
+          <w:bCs/>
+          <w:color w:val="000000"/>
+          <w:kern w:val="0"/>
+          <w:lang w:eastAsia="es-GT"/>
+          <w14:ligatures w14:val="none"/>
+        </w:rPr>
+        <w:t>María Girón:</w:t>
+      </w:r>
+    </w:p>
+    <w:p>
+      <w:pPr>
+        <w:spacing w:after="0" w:line="240" w:lineRule="auto"/>
+        <w:rPr>
+          <w:rFonts w:ascii="Times New Roman" w:eastAsia="Times New Roman" w:hAnsi="Times New Roman" w:cs="Times New Roman"/>
+          <w:kern w:val="0"/>
+          <w:sz w:val="24"/>
+          <w:szCs w:val="24"/>
+          <w:lang w:eastAsia="es-GT"/>
+          <w14:ligatures w14:val="none"/>
+        </w:rPr>
+      </w:pPr>
+      <w:r>
+        <w:rPr>
+          <w:rFonts w:ascii="Arial" w:eastAsia="Times New Roman" w:hAnsi="Arial" w:cs="Arial"/>
+          <w:noProof/>
+          <w:color w:val="000000"/>
+          <w:kern w:val="0"/>
+          <w:bdr w:val="none" w:sz="0" w:space="0" w:color="auto" w:frame="1"/>
+          <w:lang w:eastAsia="es-GT"/>
+          <w14:ligatures w14:val="none"/>
+        </w:rPr>
+        <w:lastRenderedPageBreak/>
+        <w:drawing>
+          <wp:inline distT="0" distB="0" distL="0" distR="0" wp14:anchorId="5C397C93" wp14:editId="2E7FF7E2">
+            <wp:extent cx="4678680" cy="2628900"/>
+            <wp:effectExtent l="0" t="0" r="7620" b="0"/>
+            <wp:docPr id="595485353" name="Imagen 10" descr="Captura de pantalla de computadora&#10;&#10;Descripción generada automáticamente"/>
+            <wp:cNvGraphicFramePr>
+              <a:graphicFrameLocks xmlns:a="http://schemas.openxmlformats.org/drawingml/2006/main" noChangeAspect="1"/>
+            </wp:cNvGraphicFramePr>
+            <a:graphic xmlns:a="http://schemas.openxmlformats.org/drawingml/2006/main">
+              <a:graphicData uri="http://schemas.openxmlformats.org/drawingml/2006/picture">
+                <pic:pic xmlns:pic="http://schemas.openxmlformats.org/drawingml/2006/picture">
+                  <pic:nvPicPr>
+                    <pic:cNvPr id="595485353" name="Imagen 10" descr="Captura de pantalla de computadora&#10;&#10;Descripción generada automáticamente"/>
+                    <pic:cNvPicPr>
+                      <a:picLocks noChangeAspect="1" noChangeArrowheads="1"/>
+                    </pic:cNvPicPr>
+                  </pic:nvPicPr>
+                  <pic:blipFill>
+                    <a:blip r:embed="rId14" cstate="print">
+                      <a:extLst>
+                        <a:ext uri="{28A0092B-C50C-407E-A947-70E740481C1C}">
+                          <a14:useLocalDpi xmlns:a14="http://schemas.microsoft.com/office/drawing/2010/main" val="0"/>
+                        </a:ext>
+                      </a:extLst>
+                    </a:blip>
+                    <a:srcRect/>
+                    <a:stretch>
+                      <a:fillRect/>
+                    </a:stretch>
+                  </pic:blipFill>
+                  <pic:spPr bwMode="auto">
+                    <a:xfrm>
+                      <a:off x="0" y="0"/>
+                      <a:ext cx="4678680" cy="2628900"/>
+                    </a:xfrm>
+                    <a:prstGeom prst="rect">
+                      <a:avLst/>
+                    </a:prstGeom>
+                    <a:noFill/>
+                    <a:ln>
+                      <a:noFill/>
+                    </a:ln>
+                  </pic:spPr>
+                </pic:pic>
+              </a:graphicData>
+            </a:graphic>
+          </wp:inline>
+        </w:drawing>
+      </w:r>
+      <w:r>
+        <w:rPr>
+          <w:rFonts w:ascii="Arial" w:eastAsia="Times New Roman" w:hAnsi="Arial" w:cs="Arial"/>
+          <w:noProof/>
+          <w:color w:val="000000"/>
+          <w:kern w:val="0"/>
+          <w:bdr w:val="none" w:sz="0" w:space="0" w:color="auto" w:frame="1"/>
+          <w:lang w:eastAsia="es-GT"/>
+          <w14:ligatures w14:val="none"/>
+        </w:rPr>
+        <w:drawing>
+          <wp:inline distT="0" distB="0" distL="0" distR="0" wp14:anchorId="246D037F" wp14:editId="7E557243">
+            <wp:extent cx="4716780" cy="2301240"/>
+            <wp:effectExtent l="0" t="0" r="7620" b="3810"/>
+            <wp:docPr id="95737198" name="Imagen 9" descr="Interfaz de usuario gráfica, Aplicación, Sitio web&#10;&#10;Descripción generada automáticamente"/>
+            <wp:cNvGraphicFramePr>
+              <a:graphicFrameLocks xmlns:a="http://schemas.openxmlformats.org/drawingml/2006/main" noChangeAspect="1"/>
+            </wp:cNvGraphicFramePr>
+            <a:graphic xmlns:a="http://schemas.openxmlformats.org/drawingml/2006/main">
+              <a:graphicData uri="http://schemas.openxmlformats.org/drawingml/2006/picture">
+                <pic:pic xmlns:pic="http://schemas.openxmlformats.org/drawingml/2006/picture">
+                  <pic:nvPicPr>
+                    <pic:cNvPr id="95737198" name="Imagen 9" descr="Interfaz de usuario gráfica, Aplicación, Sitio web&#10;&#10;Descripción generada automáticamente"/>
+                    <pic:cNvPicPr>
+                      <a:picLocks noChangeAspect="1" noChangeArrowheads="1"/>
+                    </pic:cNvPicPr>
+                  </pic:nvPicPr>
+                  <pic:blipFill>
+                    <a:blip r:embed="rId15" cstate="print">
+                      <a:extLst>
+                        <a:ext uri="{28A0092B-C50C-407E-A947-70E740481C1C}">
+                          <a14:useLocalDpi xmlns:a14="http://schemas.microsoft.com/office/drawing/2010/main" val="0"/>
+                        </a:ext>
+                      </a:extLst>
+                    </a:blip>
+                    <a:srcRect/>
+                    <a:stretch>
+                      <a:fillRect/>
+                    </a:stretch>
+                  </pic:blipFill>
+                  <pic:spPr bwMode="auto">
+                    <a:xfrm>
+                      <a:off x="0" y="0"/>
+                      <a:ext cx="4716780" cy="2301240"/>
+                    </a:xfrm>
+                    <a:prstGeom prst="rect">
+                      <a:avLst/>
+                    </a:prstGeom>
+                    <a:noFill/>
+                    <a:ln>
+                      <a:noFill/>
+                    </a:ln>
+                  </pic:spPr>
+                </pic:pic>
+              </a:graphicData>
+            </a:graphic>
+          </wp:inline>
+        </w:drawing>
+      </w:r>
+    </w:p>
+    <w:p>
+      <w:pPr>
+        <w:spacing w:after="0" w:line="240" w:lineRule="auto"/>
+        <w:rPr>
+          <w:rFonts w:ascii="Times New Roman" w:eastAsia="Times New Roman" w:hAnsi="Times New Roman" w:cs="Times New Roman"/>
+          <w:kern w:val="0"/>
+          <w:sz w:val="24"/>
+          <w:szCs w:val="24"/>
+          <w:lang w:eastAsia="es-GT"/>
+          <w14:ligatures w14:val="none"/>
+        </w:rPr>
+      </w:pPr>
+      <w:r>
+        <w:rPr>
+          <w:rFonts w:ascii="Arial" w:eastAsia="Times New Roman" w:hAnsi="Arial" w:cs="Arial"/>
+          <w:color w:val="000000"/>
+          <w:kern w:val="0"/>
+          <w:lang w:eastAsia="es-GT"/>
+          <w14:ligatures w14:val="none"/>
+        </w:rPr>
+        <w:t>Gadiel: </w:t>
+      </w:r>
+    </w:p>
+    <w:p>
+      <w:pPr>
+        <w:spacing w:after="0" w:line="240" w:lineRule="auto"/>
+        <w:rPr>
+          <w:rFonts w:ascii="Times New Roman" w:eastAsia="Times New Roman" w:hAnsi="Times New Roman" w:cs="Times New Roman"/>
+          <w:kern w:val="0"/>
+          <w:sz w:val="24"/>
+          <w:szCs w:val="24"/>
+          <w:lang w:eastAsia="es-GT"/>
+          <w14:ligatures w14:val="none"/>
+        </w:rPr>
+      </w:pPr>
+      <w:r>
+        <w:rPr>
+          <w:rFonts w:ascii="Arial" w:eastAsia="Times New Roman" w:hAnsi="Arial" w:cs="Arial"/>
+          <w:noProof/>
+          <w:color w:val="000000"/>
+          <w:kern w:val="0"/>
+          <w:bdr w:val="none" w:sz="0" w:space="0" w:color="auto" w:frame="1"/>
+          <w:lang w:eastAsia="es-GT"/>
+          <w14:ligatures w14:val="none"/>
+        </w:rPr>
+        <w:drawing>
+          <wp:inline distT="0" distB="0" distL="0" distR="0" wp14:anchorId="052BEECA" wp14:editId="2F0D7A63">
+            <wp:extent cx="5612130" cy="2656840"/>
+            <wp:effectExtent l="0" t="0" r="7620" b="0"/>
+            <wp:docPr id="985092621" name="Imagen 8" descr="Interfaz de usuario gráfica, Aplicación&#10;&#10;Descripción generada automáticamente"/>
+            <wp:cNvGraphicFramePr>
+              <a:graphicFrameLocks xmlns:a="http://schemas.openxmlformats.org/drawingml/2006/main" noChangeAspect="1"/>
+            </wp:cNvGraphicFramePr>
+            <a:graphic xmlns:a="http://schemas.openxmlformats.org/drawingml/2006/main">
+              <a:graphicData uri="http://schemas.openxmlformats.org/drawingml/2006/picture">
+                <pic:pic xmlns:pic="http://schemas.openxmlformats.org/drawingml/2006/picture">
+                  <pic:nvPicPr>
+                    <pic:cNvPr id="985092621" name="Imagen 8" descr="Interfaz de usuario gráfica, Aplicación&#10;&#10;Descripción generada automáticamente"/>
+                    <pic:cNvPicPr>
+                      <a:picLocks noChangeAspect="1" noChangeArrowheads="1"/>
+                    </pic:cNvPicPr>
+                  </pic:nvPicPr>
+                  <pic:blipFill>
+                    <a:blip r:embed="rId16" cstate="print">
+                      <a:extLst>
+                        <a:ext uri="{28A0092B-C50C-407E-A947-70E740481C1C}">
+                          <a14:useLocalDpi xmlns:a14="http://schemas.microsoft.com/office/drawing/2010/main" val="0"/>
+                        </a:ext>
+                      </a:extLst>
+                    </a:blip>
+                    <a:srcRect/>
+                    <a:stretch>
+                      <a:fillRect/>
+                    </a:stretch>
+                  </pic:blipFill>
+                  <pic:spPr bwMode="auto">
+                    <a:xfrm>
+                      <a:off x="0" y="0"/>
+                      <a:ext cx="5612130" cy="2656840"/>
+                    </a:xfrm>
+                    <a:prstGeom prst="rect">
+                      <a:avLst/>
+                    </a:prstGeom>
+                    <a:noFill/>
+                    <a:ln>
+                      <a:noFill/>
+                    </a:ln>
+                  </pic:spPr>
+                </pic:pic>
+              </a:graphicData>
+            </a:graphic>
+          </wp:inline>
+        </w:drawing>
+      </w:r>
+    </w:p>
+    <w:p>
+      <w:pPr>
+        <w:spacing w:after="0" w:line="240" w:lineRule="auto"/>
+        <w:rPr>
+          <w:rFonts w:ascii="Times New Roman" w:eastAsia="Times New Roman" w:hAnsi="Times New Roman" w:cs="Times New Roman"/>
+          <w:kern w:val="0"/>
+          <w:sz w:val="24"/>
+          <w:szCs w:val="24"/>
+          <w:lang w:eastAsia="es-GT"/>
+          <w14:ligatures w14:val="none"/>
+        </w:rPr>
+      </w:pPr>
+      <w:r>
+        <w:rPr>
+          <w:rFonts w:ascii="Arial" w:eastAsia="Times New Roman" w:hAnsi="Arial" w:cs="Arial"/>
+          <w:noProof/>
+          <w:color w:val="000000"/>
+          <w:kern w:val="0"/>
+          <w:bdr w:val="none" w:sz="0" w:space="0" w:color="auto" w:frame="1"/>
+          <w:lang w:eastAsia="es-GT"/>
+          <w14:ligatures w14:val="none"/>
+        </w:rPr>
+        <w:lastRenderedPageBreak/>
+        <w:drawing>
+          <wp:inline distT="0" distB="0" distL="0" distR="0" wp14:anchorId="01747216" wp14:editId="331D0028">
+            <wp:extent cx="5612130" cy="1865630"/>
+            <wp:effectExtent l="0" t="0" r="7620" b="1270"/>
+            <wp:docPr id="356115683" name="Imagen 7" descr="Interfaz de usuario gráfica, Aplicación&#10;&#10;Descripción generada automáticamente"/>
+            <wp:cNvGraphicFramePr>
+              <a:graphicFrameLocks xmlns:a="http://schemas.openxmlformats.org/drawingml/2006/main" noChangeAspect="1"/>
+            </wp:cNvGraphicFramePr>
+            <a:graphic xmlns:a="http://schemas.openxmlformats.org/drawingml/2006/main">
+              <a:graphicData uri="http://schemas.openxmlformats.org/drawingml/2006/picture">
+                <pic:pic xmlns:pic="http://schemas.openxmlformats.org/drawingml/2006/picture">
+                  <pic:nvPicPr>
+                    <pic:cNvPr id="356115683" name="Imagen 7" descr="Interfaz de usuario gráfica, Aplicación&#10;&#10;Descripción generada automáticamente"/>
+                    <pic:cNvPicPr>
+                      <a:picLocks noChangeAspect="1" noChangeArrowheads="1"/>
+                    </pic:cNvPicPr>
+                  </pic:nvPicPr>
+                  <pic:blipFill>
+                    <a:blip r:embed="rId17" cstate="print">
+                      <a:extLst>
+                        <a:ext uri="{28A0092B-C50C-407E-A947-70E740481C1C}">
+                          <a14:useLocalDpi xmlns:a14="http://schemas.microsoft.com/office/drawing/2010/main" val="0"/>
+                        </a:ext>
+                      </a:extLst>
+                    </a:blip>
+                    <a:srcRect/>
+                    <a:stretch>
+                      <a:fillRect/>
+                    </a:stretch>
+                  </pic:blipFill>
+                  <pic:spPr bwMode="auto">
+                    <a:xfrm>
+                      <a:off x="0" y="0"/>
+                      <a:ext cx="5612130" cy="1865630"/>
+                    </a:xfrm>
+                    <a:prstGeom prst="rect">
+                      <a:avLst/>
+                    </a:prstGeom>
+                    <a:noFill/>
+                    <a:ln>
+                      <a:noFill/>
+                    </a:ln>
+                  </pic:spPr>
+                </pic:pic>
+              </a:graphicData>
+            </a:graphic>
+          </wp:inline>
+        </w:drawing>
+      </w:r>
+    </w:p>
+    <w:p>
+      <w:pPr>
+        <w:spacing w:after="0" w:line="240" w:lineRule="auto"/>
+        <w:rPr>
+          <w:rFonts w:ascii="Times New Roman" w:eastAsia="Times New Roman" w:hAnsi="Times New Roman" w:cs="Times New Roman"/>
+          <w:kern w:val="0"/>
+          <w:sz w:val="24"/>
+          <w:szCs w:val="24"/>
+          <w:lang w:eastAsia="es-GT"/>
+          <w14:ligatures w14:val="none"/>
+        </w:rPr>
+      </w:pPr>
+    </w:p>
+    <w:p>
+      <w:pPr>
+        <w:spacing w:after="0" w:line="240" w:lineRule="auto"/>
+        <w:rPr>
+          <w:rFonts w:ascii="Times New Roman" w:eastAsia="Times New Roman" w:hAnsi="Times New Roman" w:cs="Times New Roman"/>
+          <w:kern w:val="0"/>
+          <w:sz w:val="24"/>
+          <w:szCs w:val="24"/>
+          <w:lang w:eastAsia="es-GT"/>
+          <w14:ligatures w14:val="none"/>
+        </w:rPr>
+      </w:pPr>
+      <w:r>
+        <w:rPr>
+          <w:rFonts w:ascii="Arial" w:eastAsia="Times New Roman" w:hAnsi="Arial" w:cs="Arial"/>
+          <w:b/>
+          <w:bCs/>
+          <w:color w:val="000000"/>
+          <w:kern w:val="0"/>
+          <w:lang w:eastAsia="es-GT"/>
+          <w14:ligatures w14:val="none"/>
+        </w:rPr>
+        <w:t xml:space="preserve">Git </w:t>
+      </w:r>
+      <w:proofErr w:type="spellStart"/>
+      <w:r>
+        <w:rPr>
+          <w:rFonts w:ascii="Arial" w:eastAsia="Times New Roman" w:hAnsi="Arial" w:cs="Arial"/>
+          <w:b/>
+          <w:bCs/>
+          <w:color w:val="000000"/>
+          <w:kern w:val="0"/>
+          <w:lang w:eastAsia="es-GT"/>
+          <w14:ligatures w14:val="none"/>
+        </w:rPr>
+        <w:t>revert</w:t>
+      </w:r>
+      <w:proofErr w:type="spellEnd"/>
+    </w:p>
+    <w:p>
+      <w:pPr>
+        <w:spacing w:after="0" w:line="240" w:lineRule="auto"/>
+        <w:rPr>
+          <w:rFonts w:ascii="Times New Roman" w:eastAsia="Times New Roman" w:hAnsi="Times New Roman" w:cs="Times New Roman"/>
+          <w:kern w:val="0"/>
+          <w:sz w:val="24"/>
+          <w:szCs w:val="24"/>
+          <w:lang w:eastAsia="es-GT"/>
+          <w14:ligatures w14:val="none"/>
+        </w:rPr>
+      </w:pPr>
+      <w:r>
+        <w:rPr>
+          <w:rFonts w:ascii="Arial" w:eastAsia="Times New Roman" w:hAnsi="Arial" w:cs="Arial"/>
+          <w:b/>
+          <w:bCs/>
+          <w:color w:val="000000"/>
+          <w:kern w:val="0"/>
+          <w:lang w:eastAsia="es-GT"/>
+          <w14:ligatures w14:val="none"/>
+        </w:rPr>
+        <w:t xml:space="preserve">Primero se realiza el </w:t>
+      </w:r>
+      <w:proofErr w:type="spellStart"/>
+      <w:r>
+        <w:rPr>
+          <w:rFonts w:ascii="Arial" w:eastAsia="Times New Roman" w:hAnsi="Arial" w:cs="Arial"/>
+          <w:b/>
+          <w:bCs/>
+          <w:color w:val="000000"/>
+          <w:kern w:val="0"/>
+          <w:lang w:eastAsia="es-GT"/>
+          <w14:ligatures w14:val="none"/>
+        </w:rPr>
+        <w:t>commit</w:t>
+      </w:r>
+      <w:proofErr w:type="spellEnd"/>
+      <w:r>
+        <w:rPr>
+          <w:rFonts w:ascii="Arial" w:eastAsia="Times New Roman" w:hAnsi="Arial" w:cs="Arial"/>
+          <w:b/>
+          <w:bCs/>
+          <w:color w:val="000000"/>
+          <w:kern w:val="0"/>
+          <w:lang w:eastAsia="es-GT"/>
+          <w14:ligatures w14:val="none"/>
+        </w:rPr>
+        <w:t xml:space="preserve"> con algún cambio. </w:t>
+      </w:r>
+    </w:p>
+    <w:p>
+      <w:pPr>
+        <w:spacing w:after="0" w:line="240" w:lineRule="auto"/>
+        <w:rPr>
+          <w:rFonts w:ascii="Times New Roman" w:eastAsia="Times New Roman" w:hAnsi="Times New Roman" w:cs="Times New Roman"/>
+          <w:kern w:val="0"/>
+          <w:sz w:val="24"/>
+          <w:szCs w:val="24"/>
+          <w:lang w:eastAsia="es-GT"/>
+          <w14:ligatures w14:val="none"/>
+        </w:rPr>
+      </w:pPr>
+      <w:r>
+        <w:rPr>
+          <w:rFonts w:ascii="Arial" w:eastAsia="Times New Roman" w:hAnsi="Arial" w:cs="Arial"/>
+          <w:b/>
+          <w:bCs/>
+          <w:color w:val="000000"/>
+          <w:kern w:val="0"/>
+          <w:lang w:eastAsia="es-GT"/>
+          <w14:ligatures w14:val="none"/>
+        </w:rPr>
+        <w:t xml:space="preserve">Posteriormente se mira el código de cada uno de los </w:t>
+      </w:r>
+      <w:proofErr w:type="spellStart"/>
+      <w:r>
+        <w:rPr>
+          <w:rFonts w:ascii="Arial" w:eastAsia="Times New Roman" w:hAnsi="Arial" w:cs="Arial"/>
+          <w:b/>
+          <w:bCs/>
+          <w:color w:val="000000"/>
+          <w:kern w:val="0"/>
+          <w:lang w:eastAsia="es-GT"/>
+          <w14:ligatures w14:val="none"/>
+        </w:rPr>
+        <w:t>commits</w:t>
+      </w:r>
+      <w:proofErr w:type="spellEnd"/>
+      <w:r>
+        <w:rPr>
+          <w:rFonts w:ascii="Arial" w:eastAsia="Times New Roman" w:hAnsi="Arial" w:cs="Arial"/>
+          <w:b/>
+          <w:bCs/>
+          <w:color w:val="000000"/>
+          <w:kern w:val="0"/>
+          <w:lang w:eastAsia="es-GT"/>
+          <w14:ligatures w14:val="none"/>
+        </w:rPr>
+        <w:t xml:space="preserve"> realizados. </w:t>
+      </w:r>
+    </w:p>
+    <w:p>
+      <w:pPr>
+        <w:spacing w:after="0" w:line="240" w:lineRule="auto"/>
+        <w:rPr>
+          <w:rFonts w:ascii="Times New Roman" w:eastAsia="Times New Roman" w:hAnsi="Times New Roman" w:cs="Times New Roman"/>
+          <w:kern w:val="0"/>
+          <w:sz w:val="24"/>
+          <w:szCs w:val="24"/>
+          <w:lang w:eastAsia="es-GT"/>
+          <w14:ligatures w14:val="none"/>
+        </w:rPr>
+      </w:pPr>
+      <w:r>
+        <w:rPr>
+          <w:rFonts w:ascii="Arial" w:eastAsia="Times New Roman" w:hAnsi="Arial" w:cs="Arial"/>
+          <w:b/>
+          <w:bCs/>
+          <w:color w:val="000000"/>
+          <w:kern w:val="0"/>
+          <w:lang w:eastAsia="es-GT"/>
+          <w14:ligatures w14:val="none"/>
+        </w:rPr>
+        <w:t xml:space="preserve">Se realiza el </w:t>
+      </w:r>
+      <w:proofErr w:type="spellStart"/>
+      <w:r>
+        <w:rPr>
+          <w:rFonts w:ascii="Arial" w:eastAsia="Times New Roman" w:hAnsi="Arial" w:cs="Arial"/>
+          <w:b/>
+          <w:bCs/>
+          <w:color w:val="000000"/>
+          <w:kern w:val="0"/>
+          <w:lang w:eastAsia="es-GT"/>
+          <w14:ligatures w14:val="none"/>
+        </w:rPr>
+        <w:t>git</w:t>
+      </w:r>
+      <w:proofErr w:type="spellEnd"/>
+      <w:r>
+        <w:rPr>
+          <w:rFonts w:ascii="Arial" w:eastAsia="Times New Roman" w:hAnsi="Arial" w:cs="Arial"/>
+          <w:b/>
+          <w:bCs/>
+          <w:color w:val="000000"/>
+          <w:kern w:val="0"/>
+          <w:lang w:eastAsia="es-GT"/>
+          <w14:ligatures w14:val="none"/>
+        </w:rPr>
+        <w:t xml:space="preserve"> </w:t>
+      </w:r>
+      <w:proofErr w:type="spellStart"/>
+      <w:r>
+        <w:rPr>
+          <w:rFonts w:ascii="Arial" w:eastAsia="Times New Roman" w:hAnsi="Arial" w:cs="Arial"/>
+          <w:b/>
+          <w:bCs/>
+          <w:color w:val="000000"/>
+          <w:kern w:val="0"/>
+          <w:lang w:eastAsia="es-GT"/>
+          <w14:ligatures w14:val="none"/>
+        </w:rPr>
+        <w:t>reset</w:t>
+      </w:r>
+      <w:proofErr w:type="spellEnd"/>
+      <w:r>
+        <w:rPr>
+          <w:rFonts w:ascii="Arial" w:eastAsia="Times New Roman" w:hAnsi="Arial" w:cs="Arial"/>
+          <w:b/>
+          <w:bCs/>
+          <w:color w:val="000000"/>
+          <w:kern w:val="0"/>
+          <w:lang w:eastAsia="es-GT"/>
+          <w14:ligatures w14:val="none"/>
+        </w:rPr>
+        <w:t>, se solucionan los problemas necesarios. </w:t>
+      </w:r>
+    </w:p>
+    <w:p>
+      <w:pPr>
+        <w:spacing w:after="0" w:line="240" w:lineRule="auto"/>
+        <w:rPr>
+          <w:rFonts w:ascii="Times New Roman" w:eastAsia="Times New Roman" w:hAnsi="Times New Roman" w:cs="Times New Roman"/>
+          <w:kern w:val="0"/>
+          <w:sz w:val="24"/>
+          <w:szCs w:val="24"/>
+          <w:lang w:eastAsia="es-GT"/>
+          <w14:ligatures w14:val="none"/>
+        </w:rPr>
+      </w:pPr>
+      <w:r>
+        <w:rPr>
+          <w:rFonts w:ascii="Arial" w:eastAsia="Times New Roman" w:hAnsi="Arial" w:cs="Arial"/>
+          <w:b/>
+          <w:bCs/>
+          <w:noProof/>
+          <w:color w:val="000000"/>
+          <w:kern w:val="0"/>
+          <w:bdr w:val="none" w:sz="0" w:space="0" w:color="auto" w:frame="1"/>
+          <w:lang w:eastAsia="es-GT"/>
+          <w14:ligatures w14:val="none"/>
+        </w:rPr>
+        <w:drawing>
+          <wp:inline distT="0" distB="0" distL="0" distR="0" wp14:anchorId="6B495A08" wp14:editId="7A9BD05A">
+            <wp:extent cx="5612130" cy="3141980"/>
+            <wp:effectExtent l="0" t="0" r="7620" b="1270"/>
+            <wp:docPr id="2126459136" name="Imagen 6" descr="Texto&#10;&#10;Descripción generada automáticamente"/>
+            <wp:cNvGraphicFramePr>
+              <a:graphicFrameLocks xmlns:a="http://schemas.openxmlformats.org/drawingml/2006/main" noChangeAspect="1"/>
+            </wp:cNvGraphicFramePr>
+            <a:graphic xmlns:a="http://schemas.openxmlformats.org/drawingml/2006/main">
+              <a:graphicData uri="http://schemas.openxmlformats.org/drawingml/2006/picture">
+                <pic:pic xmlns:pic="http://schemas.openxmlformats.org/drawingml/2006/picture">
+                  <pic:nvPicPr>
+                    <pic:cNvPr id="2126459136" name="Imagen 6" descr="Texto&#10;&#10;Descripción generada automáticamente"/>
+                    <pic:cNvPicPr>
+                      <a:picLocks noChangeAspect="1" noChangeArrowheads="1"/>
+                    </pic:cNvPicPr>
+                  </pic:nvPicPr>
+                  <pic:blipFill>
+                    <a:blip r:embed="rId18">
+                      <a:extLst>
+                        <a:ext uri="{28A0092B-C50C-407E-A947-70E740481C1C}">
+                          <a14:useLocalDpi xmlns:a14="http://schemas.microsoft.com/office/drawing/2010/main" val="0"/>
+                        </a:ext>
+                      </a:extLst>
+                    </a:blip>
+                    <a:srcRect/>
+                    <a:stretch>
+                      <a:fillRect/>
+                    </a:stretch>
+                  </pic:blipFill>
+                  <pic:spPr bwMode="auto">
+                    <a:xfrm>
+                      <a:off x="0" y="0"/>
+                      <a:ext cx="5612130" cy="3141980"/>
+                    </a:xfrm>
+                    <a:prstGeom prst="rect">
+                      <a:avLst/>
+                    </a:prstGeom>
+                    <a:noFill/>
+                    <a:ln>
+                      <a:noFill/>
+                    </a:ln>
+                  </pic:spPr>
+                </pic:pic>
+              </a:graphicData>
+            </a:graphic>
+          </wp:inline>
+        </w:drawing>
+      </w:r>
+    </w:p>
+    <w:p>
+      <w:pPr>
+        <w:spacing w:after="0" w:line="240" w:lineRule="auto"/>
+        <w:rPr>
+          <w:rFonts w:ascii="Times New Roman" w:eastAsia="Times New Roman" w:hAnsi="Times New Roman" w:cs="Times New Roman"/>
+          <w:kern w:val="0"/>
+          <w:sz w:val="24"/>
+          <w:szCs w:val="24"/>
+          <w:lang w:eastAsia="es-GT"/>
+          <w14:ligatures w14:val="none"/>
+        </w:rPr>
+      </w:pPr>
+      <w:r>
+        <w:rPr>
+          <w:rFonts w:ascii="Arial" w:eastAsia="Times New Roman" w:hAnsi="Arial" w:cs="Arial"/>
+          <w:b/>
+          <w:bCs/>
+          <w:noProof/>
+          <w:color w:val="000000"/>
+          <w:kern w:val="0"/>
+          <w:bdr w:val="none" w:sz="0" w:space="0" w:color="auto" w:frame="1"/>
+          <w:lang w:eastAsia="es-GT"/>
+          <w14:ligatures w14:val="none"/>
+        </w:rPr>
+        <w:lastRenderedPageBreak/>
+        <w:drawing>
+          <wp:inline distT="0" distB="0" distL="0" distR="0" wp14:anchorId="780FCCE8" wp14:editId="4694F405">
+            <wp:extent cx="5612130" cy="2940685"/>
+            <wp:effectExtent l="0" t="0" r="7620" b="0"/>
+            <wp:docPr id="1262693366" name="Imagen 5" descr="Texto&#10;&#10;Descripción generada automáticamente"/>
+            <wp:cNvGraphicFramePr>
+              <a:graphicFrameLocks xmlns:a="http://schemas.openxmlformats.org/drawingml/2006/main" noChangeAspect="1"/>
+            </wp:cNvGraphicFramePr>
+            <a:graphic xmlns:a="http://schemas.openxmlformats.org/drawingml/2006/main">
+              <a:graphicData uri="http://schemas.openxmlformats.org/drawingml/2006/picture">
+                <pic:pic xmlns:pic="http://schemas.openxmlformats.org/drawingml/2006/picture">
+                  <pic:nvPicPr>
+                    <pic:cNvPr id="1262693366" name="Imagen 5" descr="Texto&#10;&#10;Descripción generada automáticamente"/>
+                    <pic:cNvPicPr>
+                      <a:picLocks noChangeAspect="1" noChangeArrowheads="1"/>
+                    </pic:cNvPicPr>
+                  </pic:nvPicPr>
+                  <pic:blipFill>
+                    <a:blip r:embed="rId19">
+                      <a:extLst>
+                        <a:ext uri="{28A0092B-C50C-407E-A947-70E740481C1C}">
+                          <a14:useLocalDpi xmlns:a14="http://schemas.microsoft.com/office/drawing/2010/main" val="0"/>
+                        </a:ext>
+                      </a:extLst>
+                    </a:blip>
+                    <a:srcRect/>
+                    <a:stretch>
+                      <a:fillRect/>
+                    </a:stretch>
+                  </pic:blipFill>
+                  <pic:spPr bwMode="auto">
+                    <a:xfrm>
+                      <a:off x="0" y="0"/>
+                      <a:ext cx="5612130" cy="2940685"/>
+                    </a:xfrm>
+                    <a:prstGeom prst="rect">
+                      <a:avLst/>
+                    </a:prstGeom>
+                    <a:noFill/>
+                    <a:ln>
+                      <a:noFill/>
+                    </a:ln>
+                  </pic:spPr>
+                </pic:pic>
+              </a:graphicData>
+            </a:graphic>
+          </wp:inline>
+        </w:drawing>
+      </w:r>
+    </w:p>
+    <w:p>
+      <w:pPr>
+        <w:spacing w:after="0" w:line="240" w:lineRule="auto"/>
+        <w:rPr>
+          <w:rFonts w:ascii="Times New Roman" w:eastAsia="Times New Roman" w:hAnsi="Times New Roman" w:cs="Times New Roman"/>
+          <w:kern w:val="0"/>
+          <w:sz w:val="24"/>
+          <w:szCs w:val="24"/>
+          <w:lang w:eastAsia="es-GT"/>
+          <w14:ligatures w14:val="none"/>
+        </w:rPr>
+      </w:pPr>
+      <w:r>
+        <w:rPr>
+          <w:rFonts w:ascii="Arial" w:eastAsia="Times New Roman" w:hAnsi="Arial" w:cs="Arial"/>
+          <w:noProof/>
+          <w:color w:val="000000"/>
+          <w:kern w:val="0"/>
+          <w:bdr w:val="none" w:sz="0" w:space="0" w:color="auto" w:frame="1"/>
+          <w:lang w:eastAsia="es-GT"/>
+          <w14:ligatures w14:val="none"/>
+        </w:rPr>
+        <w:drawing>
+          <wp:inline distT="0" distB="0" distL="0" distR="0" wp14:anchorId="1134CA28" wp14:editId="5B62503C">
+            <wp:extent cx="5612130" cy="3141980"/>
+            <wp:effectExtent l="0" t="0" r="7620" b="1270"/>
+            <wp:docPr id="677989823" name="Imagen 4" descr="Una captura de pantalla de una computadora&#10;&#10;Descripción generada automáticamente"/>
+            <wp:cNvGraphicFramePr>
+              <a:graphicFrameLocks xmlns:a="http://schemas.openxmlformats.org/drawingml/2006/main" noChangeAspect="1"/>
+            </wp:cNvGraphicFramePr>
+            <a:graphic xmlns:a="http://schemas.openxmlformats.org/drawingml/2006/main">
+              <a:graphicData uri="http://schemas.openxmlformats.org/drawingml/2006/picture">
+                <pic:pic xmlns:pic="http://schemas.openxmlformats.org/drawingml/2006/picture">
+                  <pic:nvPicPr>
+                    <pic:cNvPr id="677989823" name="Imagen 4" descr="Una captura de pantalla de una computadora&#10;&#10;Descripción generada automáticamente"/>
+                    <pic:cNvPicPr>
+                      <a:picLocks noChangeAspect="1" noChangeArrowheads="1"/>
+                    </pic:cNvPicPr>
+                  </pic:nvPicPr>
+                  <pic:blipFill>
+                    <a:blip r:embed="rId20">
+                      <a:extLst>
+                        <a:ext uri="{28A0092B-C50C-407E-A947-70E740481C1C}">
+                          <a14:useLocalDpi xmlns:a14="http://schemas.microsoft.com/office/drawing/2010/main" val="0"/>
+                        </a:ext>
+                      </a:extLst>
+                    </a:blip>
+                    <a:srcRect/>
+                    <a:stretch>
+                      <a:fillRect/>
+                    </a:stretch>
+                  </pic:blipFill>
+                  <pic:spPr bwMode="auto">
+                    <a:xfrm>
+                      <a:off x="0" y="0"/>
+                      <a:ext cx="5612130" cy="3141980"/>
+                    </a:xfrm>
+                    <a:prstGeom prst="rect">
+                      <a:avLst/>
+                    </a:prstGeom>
+                    <a:noFill/>
+                    <a:ln>
+                      <a:noFill/>
+                    </a:ln>
+                  </pic:spPr>
+                </pic:pic>
+              </a:graphicData>
+            </a:graphic>
+          </wp:inline>
+        </w:drawing>
+      </w:r>
+    </w:p>
+    <w:p>
+      <w:pPr>
+        <w:spacing w:after="0" w:line="240" w:lineRule="auto"/>
+        <w:rPr>
+          <w:rFonts w:ascii="Times New Roman" w:eastAsia="Times New Roman" w:hAnsi="Times New Roman" w:cs="Times New Roman"/>
+          <w:kern w:val="0"/>
+          <w:sz w:val="24"/>
+          <w:szCs w:val="24"/>
+          <w:lang w:eastAsia="es-GT"/>
+          <w14:ligatures w14:val="none"/>
+        </w:rPr>
+      </w:pPr>
+    </w:p>
+    <w:p>
+      <w:pPr>
+        <w:spacing w:after="240" w:line="240" w:lineRule="auto"/>
+        <w:rPr>
+          <w:rFonts w:ascii="Times New Roman" w:eastAsia="Times New Roman" w:hAnsi="Times New Roman" w:cs="Times New Roman"/>
+          <w:kern w:val="0"/>
+          <w:sz w:val="24"/>
+          <w:szCs w:val="24"/>
+          <w:lang w:eastAsia="es-GT"/>
+          <w14:ligatures w14:val="none"/>
+        </w:rPr>
+      </w:pPr>
+      <w:r>
+        <w:rPr>
+          <w:rFonts w:ascii="Arial" w:eastAsia="Times New Roman" w:hAnsi="Arial" w:cs="Arial"/>
+          <w:b/>
+          <w:bCs/>
+          <w:color w:val="000000"/>
+          <w:kern w:val="0"/>
+          <w:lang w:eastAsia="es-GT"/>
+          <w14:ligatures w14:val="none"/>
+        </w:rPr>
+        <w:t>Demostración del “</w:t>
+      </w:r>
+      <w:proofErr w:type="spellStart"/>
+      <w:r>
+        <w:rPr>
+          <w:rFonts w:ascii="Arial" w:eastAsia="Times New Roman" w:hAnsi="Arial" w:cs="Arial"/>
+          <w:b/>
+          <w:bCs/>
+          <w:color w:val="000000"/>
+          <w:kern w:val="0"/>
+          <w:lang w:eastAsia="es-GT"/>
+          <w14:ligatures w14:val="none"/>
+        </w:rPr>
+        <w:t>git</w:t>
+      </w:r>
+      <w:proofErr w:type="spellEnd"/>
+      <w:r>
+        <w:rPr>
+          <w:rFonts w:ascii="Arial" w:eastAsia="Times New Roman" w:hAnsi="Arial" w:cs="Arial"/>
+          <w:b/>
+          <w:bCs/>
+          <w:color w:val="000000"/>
+          <w:kern w:val="0"/>
+          <w:lang w:eastAsia="es-GT"/>
+          <w14:ligatures w14:val="none"/>
+        </w:rPr>
+        <w:t xml:space="preserve"> </w:t>
+      </w:r>
+      <w:proofErr w:type="spellStart"/>
+      <w:r>
+        <w:rPr>
+          <w:rFonts w:ascii="Arial" w:eastAsia="Times New Roman" w:hAnsi="Arial" w:cs="Arial"/>
+          <w:b/>
+          <w:bCs/>
+          <w:color w:val="000000"/>
+          <w:kern w:val="0"/>
+          <w:lang w:eastAsia="es-GT"/>
+          <w14:ligatures w14:val="none"/>
+        </w:rPr>
+        <w:t>merge</w:t>
+      </w:r>
+      <w:proofErr w:type="spellEnd"/>
+      <w:r>
+        <w:rPr>
+          <w:rFonts w:ascii="Arial" w:eastAsia="Times New Roman" w:hAnsi="Arial" w:cs="Arial"/>
+          <w:b/>
+          <w:bCs/>
+          <w:color w:val="000000"/>
+          <w:kern w:val="0"/>
+          <w:lang w:eastAsia="es-GT"/>
+          <w14:ligatures w14:val="none"/>
+        </w:rPr>
+        <w:t>”</w:t>
+      </w:r>
+    </w:p>
+    <w:p>
+      <w:pPr>
+        <w:spacing w:before="240" w:after="240" w:line="240" w:lineRule="auto"/>
+        <w:rPr>
+          <w:rFonts w:ascii="Times New Roman" w:eastAsia="Times New Roman" w:hAnsi="Times New Roman" w:cs="Times New Roman"/>
+          <w:kern w:val="0"/>
+          <w:sz w:val="24"/>
+          <w:szCs w:val="24"/>
+          <w:lang w:eastAsia="es-GT"/>
+          <w14:ligatures w14:val="none"/>
+        </w:rPr>
+      </w:pPr>
+      <w:r>
+        <w:rPr>
+          <w:rFonts w:ascii="Arial" w:eastAsia="Times New Roman" w:hAnsi="Arial" w:cs="Arial"/>
+          <w:color w:val="000000"/>
+          <w:kern w:val="0"/>
+          <w:lang w:eastAsia="es-GT"/>
+          <w14:ligatures w14:val="none"/>
+        </w:rPr>
+        <w:t xml:space="preserve">Primero realizamos nuestros cambios, en mi caso agregué comentarios. Hacemos </w:t>
+      </w:r>
+      <w:proofErr w:type="spellStart"/>
+      <w:r>
+        <w:rPr>
+          <w:rFonts w:ascii="Arial" w:eastAsia="Times New Roman" w:hAnsi="Arial" w:cs="Arial"/>
+          <w:color w:val="000000"/>
+          <w:kern w:val="0"/>
+          <w:lang w:eastAsia="es-GT"/>
+          <w14:ligatures w14:val="none"/>
+        </w:rPr>
+        <w:t>git</w:t>
+      </w:r>
+      <w:proofErr w:type="spellEnd"/>
+      <w:r>
+        <w:rPr>
+          <w:rFonts w:ascii="Arial" w:eastAsia="Times New Roman" w:hAnsi="Arial" w:cs="Arial"/>
+          <w:color w:val="000000"/>
+          <w:kern w:val="0"/>
+          <w:lang w:eastAsia="es-GT"/>
+          <w14:ligatures w14:val="none"/>
+        </w:rPr>
+        <w:t xml:space="preserve"> </w:t>
+      </w:r>
+      <w:proofErr w:type="spellStart"/>
+      <w:proofErr w:type="gramStart"/>
+      <w:r>
+        <w:rPr>
+          <w:rFonts w:ascii="Arial" w:eastAsia="Times New Roman" w:hAnsi="Arial" w:cs="Arial"/>
+          <w:color w:val="000000"/>
+          <w:kern w:val="0"/>
+          <w:lang w:eastAsia="es-GT"/>
+          <w14:ligatures w14:val="none"/>
+        </w:rPr>
+        <w:t>add</w:t>
+      </w:r>
+      <w:proofErr w:type="spellEnd"/>
+      <w:r>
+        <w:rPr>
+          <w:rFonts w:ascii="Arial" w:eastAsia="Times New Roman" w:hAnsi="Arial" w:cs="Arial"/>
+          <w:color w:val="000000"/>
+          <w:kern w:val="0"/>
+          <w:lang w:eastAsia="es-GT"/>
+          <w14:ligatures w14:val="none"/>
+        </w:rPr>
+        <w:t xml:space="preserve"> .</w:t>
+      </w:r>
+      <w:proofErr w:type="gramEnd"/>
+      <w:r>
+        <w:rPr>
+          <w:rFonts w:ascii="Arial" w:eastAsia="Times New Roman" w:hAnsi="Arial" w:cs="Arial"/>
+          <w:color w:val="000000"/>
+          <w:kern w:val="0"/>
+          <w:lang w:eastAsia="es-GT"/>
+          <w14:ligatures w14:val="none"/>
+        </w:rPr>
+        <w:t xml:space="preserve">, </w:t>
+      </w:r>
+      <w:proofErr w:type="spellStart"/>
+      <w:r>
+        <w:rPr>
+          <w:rFonts w:ascii="Arial" w:eastAsia="Times New Roman" w:hAnsi="Arial" w:cs="Arial"/>
+          <w:color w:val="000000"/>
+          <w:kern w:val="0"/>
+          <w:lang w:eastAsia="es-GT"/>
+          <w14:ligatures w14:val="none"/>
+        </w:rPr>
+        <w:t>git</w:t>
+      </w:r>
+      <w:proofErr w:type="spellEnd"/>
+      <w:r>
+        <w:rPr>
+          <w:rFonts w:ascii="Arial" w:eastAsia="Times New Roman" w:hAnsi="Arial" w:cs="Arial"/>
+          <w:color w:val="000000"/>
+          <w:kern w:val="0"/>
+          <w:lang w:eastAsia="es-GT"/>
+          <w14:ligatures w14:val="none"/>
+        </w:rPr>
+        <w:t xml:space="preserve"> </w:t>
+      </w:r>
+      <w:proofErr w:type="spellStart"/>
+      <w:r>
+        <w:rPr>
+          <w:rFonts w:ascii="Arial" w:eastAsia="Times New Roman" w:hAnsi="Arial" w:cs="Arial"/>
+          <w:color w:val="000000"/>
+          <w:kern w:val="0"/>
+          <w:lang w:eastAsia="es-GT"/>
+          <w14:ligatures w14:val="none"/>
+        </w:rPr>
+        <w:t>commit</w:t>
+      </w:r>
+      <w:proofErr w:type="spellEnd"/>
+      <w:r>
+        <w:rPr>
+          <w:rFonts w:ascii="Arial" w:eastAsia="Times New Roman" w:hAnsi="Arial" w:cs="Arial"/>
+          <w:color w:val="000000"/>
+          <w:kern w:val="0"/>
+          <w:lang w:eastAsia="es-GT"/>
+          <w14:ligatures w14:val="none"/>
+        </w:rPr>
+        <w:t xml:space="preserve"> y </w:t>
+      </w:r>
+      <w:proofErr w:type="spellStart"/>
+      <w:r>
+        <w:rPr>
+          <w:rFonts w:ascii="Arial" w:eastAsia="Times New Roman" w:hAnsi="Arial" w:cs="Arial"/>
+          <w:color w:val="000000"/>
+          <w:kern w:val="0"/>
+          <w:lang w:eastAsia="es-GT"/>
+          <w14:ligatures w14:val="none"/>
+        </w:rPr>
+        <w:t>git</w:t>
+      </w:r>
+      <w:proofErr w:type="spellEnd"/>
+      <w:r>
+        <w:rPr>
+          <w:rFonts w:ascii="Arial" w:eastAsia="Times New Roman" w:hAnsi="Arial" w:cs="Arial"/>
+          <w:color w:val="000000"/>
+          <w:kern w:val="0"/>
+          <w:lang w:eastAsia="es-GT"/>
+          <w14:ligatures w14:val="none"/>
+        </w:rPr>
+        <w:t xml:space="preserve"> </w:t>
+      </w:r>
+      <w:proofErr w:type="spellStart"/>
+      <w:r>
+        <w:rPr>
+          <w:rFonts w:ascii="Arial" w:eastAsia="Times New Roman" w:hAnsi="Arial" w:cs="Arial"/>
+          <w:color w:val="000000"/>
+          <w:kern w:val="0"/>
+          <w:lang w:eastAsia="es-GT"/>
+          <w14:ligatures w14:val="none"/>
+        </w:rPr>
+        <w:t>push</w:t>
+      </w:r>
+      <w:proofErr w:type="spellEnd"/>
+      <w:r>
+        <w:rPr>
+          <w:rFonts w:ascii="Arial" w:eastAsia="Times New Roman" w:hAnsi="Arial" w:cs="Arial"/>
+          <w:color w:val="000000"/>
+          <w:kern w:val="0"/>
+          <w:lang w:eastAsia="es-GT"/>
+          <w14:ligatures w14:val="none"/>
+        </w:rPr>
+        <w:t xml:space="preserve">. Seguido de esto nos cambiamos a la Branch con la que queremos combinar nuestra Branch en mi caso </w:t>
+      </w:r>
+      <w:proofErr w:type="spellStart"/>
+      <w:r>
+        <w:rPr>
+          <w:rFonts w:ascii="Arial" w:eastAsia="Times New Roman" w:hAnsi="Arial" w:cs="Arial"/>
+          <w:color w:val="000000"/>
+          <w:kern w:val="0"/>
+          <w:lang w:eastAsia="es-GT"/>
+          <w14:ligatures w14:val="none"/>
+        </w:rPr>
+        <w:t>main</w:t>
+      </w:r>
+      <w:proofErr w:type="spellEnd"/>
+    </w:p>
+    <w:p>
+      <w:pPr>
+        <w:spacing w:before="240" w:after="240" w:line="240" w:lineRule="auto"/>
+        <w:rPr>
+          <w:rFonts w:ascii="Times New Roman" w:eastAsia="Times New Roman" w:hAnsi="Times New Roman" w:cs="Times New Roman"/>
+          <w:kern w:val="0"/>
+          <w:sz w:val="24"/>
+          <w:szCs w:val="24"/>
+          <w:lang w:eastAsia="es-GT"/>
+          <w14:ligatures w14:val="none"/>
+        </w:rPr>
+      </w:pPr>
+      <w:r>
+        <w:rPr>
+          <w:rFonts w:ascii="Arial" w:eastAsia="Times New Roman" w:hAnsi="Arial" w:cs="Arial"/>
+          <w:noProof/>
+          <w:color w:val="000000"/>
+          <w:kern w:val="0"/>
+          <w:bdr w:val="none" w:sz="0" w:space="0" w:color="auto" w:frame="1"/>
+          <w:lang w:eastAsia="es-GT"/>
+          <w14:ligatures w14:val="none"/>
+        </w:rPr>
+        <w:lastRenderedPageBreak/>
+        <w:drawing>
+          <wp:inline distT="0" distB="0" distL="0" distR="0" wp14:anchorId="313C2D55" wp14:editId="65AD07A1">
+            <wp:extent cx="5612130" cy="2753995"/>
+            <wp:effectExtent l="0" t="0" r="7620" b="8255"/>
+            <wp:docPr id="1359213096" name="Imagen 3" descr="Texto&#10;&#10;Descripción generada automáticamente"/>
+            <wp:cNvGraphicFramePr>
+              <a:graphicFrameLocks xmlns:a="http://schemas.openxmlformats.org/drawingml/2006/main" noChangeAspect="1"/>
+            </wp:cNvGraphicFramePr>
+            <a:graphic xmlns:a="http://schemas.openxmlformats.org/drawingml/2006/main">
+              <a:graphicData uri="http://schemas.openxmlformats.org/drawingml/2006/picture">
+                <pic:pic xmlns:pic="http://schemas.openxmlformats.org/drawingml/2006/picture">
+                  <pic:nvPicPr>
+                    <pic:cNvPr id="1359213096" name="Imagen 3" descr="Texto&#10;&#10;Descripción generada automáticamente"/>
+                    <pic:cNvPicPr>
+                      <a:picLocks noChangeAspect="1" noChangeArrowheads="1"/>
+                    </pic:cNvPicPr>
+                  </pic:nvPicPr>
+                  <pic:blipFill>
+                    <a:blip r:embed="rId21" cstate="print">
+                      <a:extLst>
+                        <a:ext uri="{28A0092B-C50C-407E-A947-70E740481C1C}">
+                          <a14:useLocalDpi xmlns:a14="http://schemas.microsoft.com/office/drawing/2010/main" val="0"/>
+                        </a:ext>
+                      </a:extLst>
+                    </a:blip>
+                    <a:srcRect/>
+                    <a:stretch>
+                      <a:fillRect/>
+                    </a:stretch>
+                  </pic:blipFill>
+                  <pic:spPr bwMode="auto">
+                    <a:xfrm>
+                      <a:off x="0" y="0"/>
+                      <a:ext cx="5612130" cy="2753995"/>
+                    </a:xfrm>
+                    <a:prstGeom prst="rect">
+                      <a:avLst/>
+                    </a:prstGeom>
+                    <a:noFill/>
+                    <a:ln>
+                      <a:noFill/>
+                    </a:ln>
+                  </pic:spPr>
+                </pic:pic>
+              </a:graphicData>
+            </a:graphic>
+          </wp:inline>
+        </w:drawing>
+      </w:r>
+    </w:p>
+    <w:p>
+      <w:pPr>
+        <w:spacing w:before="240" w:after="240" w:line="240" w:lineRule="auto"/>
+        <w:rPr>
+          <w:rFonts w:ascii="Times New Roman" w:eastAsia="Times New Roman" w:hAnsi="Times New Roman" w:cs="Times New Roman"/>
+          <w:kern w:val="0"/>
+          <w:sz w:val="24"/>
+          <w:szCs w:val="24"/>
+          <w:lang w:eastAsia="es-GT"/>
+          <w14:ligatures w14:val="none"/>
+        </w:rPr>
+      </w:pPr>
+      <w:r>
+        <w:rPr>
+          <w:rFonts w:ascii="Arial" w:eastAsia="Times New Roman" w:hAnsi="Arial" w:cs="Arial"/>
+          <w:color w:val="000000"/>
+          <w:kern w:val="0"/>
+          <w:lang w:eastAsia="es-GT"/>
+          <w14:ligatures w14:val="none"/>
+        </w:rPr>
+        <w:t>Seguido de esto usaremos el “</w:t>
+      </w:r>
+      <w:proofErr w:type="spellStart"/>
+      <w:r>
+        <w:rPr>
+          <w:rFonts w:ascii="Arial" w:eastAsia="Times New Roman" w:hAnsi="Arial" w:cs="Arial"/>
+          <w:color w:val="000000"/>
+          <w:kern w:val="0"/>
+          <w:lang w:eastAsia="es-GT"/>
+          <w14:ligatures w14:val="none"/>
+        </w:rPr>
+        <w:t>git</w:t>
+      </w:r>
+      <w:proofErr w:type="spellEnd"/>
+      <w:r>
+        <w:rPr>
+          <w:rFonts w:ascii="Arial" w:eastAsia="Times New Roman" w:hAnsi="Arial" w:cs="Arial"/>
+          <w:color w:val="000000"/>
+          <w:kern w:val="0"/>
+          <w:lang w:eastAsia="es-GT"/>
+          <w14:ligatures w14:val="none"/>
+        </w:rPr>
+        <w:t xml:space="preserve"> </w:t>
+      </w:r>
+      <w:proofErr w:type="spellStart"/>
+      <w:r>
+        <w:rPr>
+          <w:rFonts w:ascii="Arial" w:eastAsia="Times New Roman" w:hAnsi="Arial" w:cs="Arial"/>
+          <w:color w:val="000000"/>
+          <w:kern w:val="0"/>
+          <w:lang w:eastAsia="es-GT"/>
+          <w14:ligatures w14:val="none"/>
+        </w:rPr>
+        <w:t>merge</w:t>
+      </w:r>
+      <w:proofErr w:type="spellEnd"/>
+      <w:r>
+        <w:rPr>
+          <w:rFonts w:ascii="Arial" w:eastAsia="Times New Roman" w:hAnsi="Arial" w:cs="Arial"/>
+          <w:color w:val="000000"/>
+          <w:kern w:val="0"/>
+          <w:lang w:eastAsia="es-GT"/>
+          <w14:ligatures w14:val="none"/>
+        </w:rPr>
+        <w:t xml:space="preserve">” y en mi caso quise hacer </w:t>
+      </w:r>
+      <w:proofErr w:type="spellStart"/>
+      <w:r>
+        <w:rPr>
+          <w:rFonts w:ascii="Arial" w:eastAsia="Times New Roman" w:hAnsi="Arial" w:cs="Arial"/>
+          <w:color w:val="000000"/>
+          <w:kern w:val="0"/>
+          <w:lang w:eastAsia="es-GT"/>
+          <w14:ligatures w14:val="none"/>
+        </w:rPr>
+        <w:t>merge</w:t>
+      </w:r>
+      <w:proofErr w:type="spellEnd"/>
+      <w:r>
+        <w:rPr>
+          <w:rFonts w:ascii="Arial" w:eastAsia="Times New Roman" w:hAnsi="Arial" w:cs="Arial"/>
+          <w:color w:val="000000"/>
+          <w:kern w:val="0"/>
+          <w:lang w:eastAsia="es-GT"/>
+          <w14:ligatures w14:val="none"/>
+        </w:rPr>
+        <w:t xml:space="preserve"> de la Branch </w:t>
+      </w:r>
+      <w:proofErr w:type="spellStart"/>
+      <w:r>
+        <w:rPr>
+          <w:rFonts w:ascii="Arial" w:eastAsia="Times New Roman" w:hAnsi="Arial" w:cs="Arial"/>
+          <w:color w:val="000000"/>
+          <w:kern w:val="0"/>
+          <w:lang w:eastAsia="es-GT"/>
+          <w14:ligatures w14:val="none"/>
+        </w:rPr>
+        <w:t>dev</w:t>
+      </w:r>
+      <w:proofErr w:type="spellEnd"/>
+      <w:r>
+        <w:rPr>
+          <w:rFonts w:ascii="Arial" w:eastAsia="Times New Roman" w:hAnsi="Arial" w:cs="Arial"/>
+          <w:color w:val="000000"/>
+          <w:kern w:val="0"/>
+          <w:lang w:eastAsia="es-GT"/>
+          <w14:ligatures w14:val="none"/>
+        </w:rPr>
+        <w:t xml:space="preserve"> con </w:t>
+      </w:r>
+      <w:proofErr w:type="spellStart"/>
+      <w:r>
+        <w:rPr>
+          <w:rFonts w:ascii="Arial" w:eastAsia="Times New Roman" w:hAnsi="Arial" w:cs="Arial"/>
+          <w:color w:val="000000"/>
+          <w:kern w:val="0"/>
+          <w:lang w:eastAsia="es-GT"/>
+          <w14:ligatures w14:val="none"/>
+        </w:rPr>
+        <w:t>main</w:t>
+      </w:r>
+      <w:proofErr w:type="spellEnd"/>
+      <w:r>
+        <w:rPr>
+          <w:rFonts w:ascii="Arial" w:eastAsia="Times New Roman" w:hAnsi="Arial" w:cs="Arial"/>
+          <w:color w:val="000000"/>
+          <w:kern w:val="0"/>
+          <w:lang w:eastAsia="es-GT"/>
+          <w14:ligatures w14:val="none"/>
+        </w:rPr>
+        <w:t xml:space="preserve"> por esto me pasé a la </w:t>
+      </w:r>
+      <w:proofErr w:type="spellStart"/>
+      <w:r>
+        <w:rPr>
+          <w:rFonts w:ascii="Arial" w:eastAsia="Times New Roman" w:hAnsi="Arial" w:cs="Arial"/>
+          <w:color w:val="000000"/>
+          <w:kern w:val="0"/>
+          <w:lang w:eastAsia="es-GT"/>
+          <w14:ligatures w14:val="none"/>
+        </w:rPr>
+        <w:t>main</w:t>
+      </w:r>
+      <w:proofErr w:type="spellEnd"/>
+      <w:r>
+        <w:rPr>
+          <w:rFonts w:ascii="Arial" w:eastAsia="Times New Roman" w:hAnsi="Arial" w:cs="Arial"/>
+          <w:color w:val="000000"/>
+          <w:kern w:val="0"/>
+          <w:lang w:eastAsia="es-GT"/>
+          <w14:ligatures w14:val="none"/>
+        </w:rPr>
+        <w:t xml:space="preserve"> e hice </w:t>
+      </w:r>
+      <w:proofErr w:type="spellStart"/>
+      <w:r>
+        <w:rPr>
+          <w:rFonts w:ascii="Arial" w:eastAsia="Times New Roman" w:hAnsi="Arial" w:cs="Arial"/>
+          <w:color w:val="000000"/>
+          <w:kern w:val="0"/>
+          <w:lang w:eastAsia="es-GT"/>
+          <w14:ligatures w14:val="none"/>
+        </w:rPr>
+        <w:t>git</w:t>
+      </w:r>
+      <w:proofErr w:type="spellEnd"/>
+      <w:r>
+        <w:rPr>
+          <w:rFonts w:ascii="Arial" w:eastAsia="Times New Roman" w:hAnsi="Arial" w:cs="Arial"/>
+          <w:color w:val="000000"/>
+          <w:kern w:val="0"/>
+          <w:lang w:eastAsia="es-GT"/>
+          <w14:ligatures w14:val="none"/>
+        </w:rPr>
+        <w:t xml:space="preserve"> </w:t>
+      </w:r>
+      <w:proofErr w:type="spellStart"/>
+      <w:r>
+        <w:rPr>
+          <w:rFonts w:ascii="Arial" w:eastAsia="Times New Roman" w:hAnsi="Arial" w:cs="Arial"/>
+          <w:color w:val="000000"/>
+          <w:kern w:val="0"/>
+          <w:lang w:eastAsia="es-GT"/>
+          <w14:ligatures w14:val="none"/>
+        </w:rPr>
+        <w:t>merge</w:t>
+      </w:r>
+      <w:proofErr w:type="spellEnd"/>
+      <w:r>
+        <w:rPr>
+          <w:rFonts w:ascii="Arial" w:eastAsia="Times New Roman" w:hAnsi="Arial" w:cs="Arial"/>
+          <w:color w:val="000000"/>
+          <w:kern w:val="0"/>
+          <w:lang w:eastAsia="es-GT"/>
+          <w14:ligatures w14:val="none"/>
+        </w:rPr>
+        <w:t xml:space="preserve"> </w:t>
+      </w:r>
+      <w:proofErr w:type="spellStart"/>
+      <w:r>
+        <w:rPr>
+          <w:rFonts w:ascii="Arial" w:eastAsia="Times New Roman" w:hAnsi="Arial" w:cs="Arial"/>
+          <w:color w:val="000000"/>
+          <w:kern w:val="0"/>
+          <w:lang w:eastAsia="es-GT"/>
+          <w14:ligatures w14:val="none"/>
+        </w:rPr>
+        <w:t>dev</w:t>
+      </w:r>
+      <w:proofErr w:type="spellEnd"/>
+      <w:r>
+        <w:rPr>
+          <w:rFonts w:ascii="Arial" w:eastAsia="Times New Roman" w:hAnsi="Arial" w:cs="Arial"/>
+          <w:color w:val="000000"/>
+          <w:kern w:val="0"/>
+          <w:lang w:eastAsia="es-GT"/>
+          <w14:ligatures w14:val="none"/>
+        </w:rPr>
+        <w:t xml:space="preserve">. Seguido de esto hacemos </w:t>
+      </w:r>
+      <w:proofErr w:type="spellStart"/>
+      <w:r>
+        <w:rPr>
+          <w:rFonts w:ascii="Arial" w:eastAsia="Times New Roman" w:hAnsi="Arial" w:cs="Arial"/>
+          <w:color w:val="000000"/>
+          <w:kern w:val="0"/>
+          <w:lang w:eastAsia="es-GT"/>
+          <w14:ligatures w14:val="none"/>
+        </w:rPr>
+        <w:t>commit</w:t>
+      </w:r>
+      <w:proofErr w:type="spellEnd"/>
+      <w:r>
+        <w:rPr>
+          <w:rFonts w:ascii="Arial" w:eastAsia="Times New Roman" w:hAnsi="Arial" w:cs="Arial"/>
+          <w:color w:val="000000"/>
+          <w:kern w:val="0"/>
+          <w:lang w:eastAsia="es-GT"/>
+          <w14:ligatures w14:val="none"/>
+        </w:rPr>
+        <w:t xml:space="preserve"> de la “justificación” del por qué hicimos este </w:t>
+      </w:r>
+      <w:proofErr w:type="spellStart"/>
+      <w:r>
+        <w:rPr>
+          <w:rFonts w:ascii="Arial" w:eastAsia="Times New Roman" w:hAnsi="Arial" w:cs="Arial"/>
+          <w:color w:val="000000"/>
+          <w:kern w:val="0"/>
+          <w:lang w:eastAsia="es-GT"/>
+          <w14:ligatures w14:val="none"/>
+        </w:rPr>
+        <w:t>merge</w:t>
+      </w:r>
+      <w:proofErr w:type="spellEnd"/>
+      <w:r>
+        <w:rPr>
+          <w:rFonts w:ascii="Arial" w:eastAsia="Times New Roman" w:hAnsi="Arial" w:cs="Arial"/>
+          <w:color w:val="000000"/>
+          <w:kern w:val="0"/>
+          <w:lang w:eastAsia="es-GT"/>
+          <w14:ligatures w14:val="none"/>
+        </w:rPr>
+        <w:t>.</w:t>
+      </w:r>
+    </w:p>
+    <w:p>
+      <w:pPr>
+        <w:spacing w:before="240" w:after="240" w:line="240" w:lineRule="auto"/>
+        <w:rPr>
+          <w:rFonts w:ascii="Times New Roman" w:eastAsia="Times New Roman" w:hAnsi="Times New Roman" w:cs="Times New Roman"/>
+          <w:kern w:val="0"/>
+          <w:sz w:val="24"/>
+          <w:szCs w:val="24"/>
+          <w:lang w:eastAsia="es-GT"/>
+          <w14:ligatures w14:val="none"/>
+        </w:rPr>
+      </w:pPr>
+      <w:r>
+        <w:rPr>
+          <w:rFonts w:ascii="Arial" w:eastAsia="Times New Roman" w:hAnsi="Arial" w:cs="Arial"/>
+          <w:noProof/>
+          <w:color w:val="000000"/>
+          <w:kern w:val="0"/>
+          <w:bdr w:val="none" w:sz="0" w:space="0" w:color="auto" w:frame="1"/>
+          <w:lang w:eastAsia="es-GT"/>
+          <w14:ligatures w14:val="none"/>
+        </w:rPr>
+        <w:drawing>
+          <wp:inline distT="0" distB="0" distL="0" distR="0" wp14:anchorId="6CA3F6AF" wp14:editId="3A0A92AA">
+            <wp:extent cx="5265420" cy="2750820"/>
+            <wp:effectExtent l="0" t="0" r="0" b="0"/>
+            <wp:docPr id="1837109267" name="Imagen 2" descr="Texto&#10;&#10;Descripción generada automáticamente"/>
+            <wp:cNvGraphicFramePr>
+              <a:graphicFrameLocks xmlns:a="http://schemas.openxmlformats.org/drawingml/2006/main" noChangeAspect="1"/>
+            </wp:cNvGraphicFramePr>
+            <a:graphic xmlns:a="http://schemas.openxmlformats.org/drawingml/2006/main">
+              <a:graphicData uri="http://schemas.openxmlformats.org/drawingml/2006/picture">
+                <pic:pic xmlns:pic="http://schemas.openxmlformats.org/drawingml/2006/picture">
+                  <pic:nvPicPr>
+                    <pic:cNvPr id="1837109267" name="Imagen 2" descr="Texto&#10;&#10;Descripción generada automáticamente"/>
+                    <pic:cNvPicPr>
+                      <a:picLocks noChangeAspect="1" noChangeArrowheads="1"/>
+                    </pic:cNvPicPr>
+                  </pic:nvPicPr>
+                  <pic:blipFill>
+                    <a:blip r:embed="rId22" cstate="print">
+                      <a:extLst>
+                        <a:ext uri="{28A0092B-C50C-407E-A947-70E740481C1C}">
+                          <a14:useLocalDpi xmlns:a14="http://schemas.microsoft.com/office/drawing/2010/main" val="0"/>
+                        </a:ext>
+                      </a:extLst>
+                    </a:blip>
+                    <a:srcRect/>
+                    <a:stretch>
+                      <a:fillRect/>
+                    </a:stretch>
+                  </pic:blipFill>
+                  <pic:spPr bwMode="auto">
+                    <a:xfrm>
+                      <a:off x="0" y="0"/>
+                      <a:ext cx="5265420" cy="2750820"/>
+                    </a:xfrm>
+                    <a:prstGeom prst="rect">
+                      <a:avLst/>
+                    </a:prstGeom>
+                    <a:noFill/>
+                    <a:ln>
+                      <a:noFill/>
+                    </a:ln>
+                  </pic:spPr>
+                </pic:pic>
+              </a:graphicData>
+            </a:graphic>
+          </wp:inline>
+        </w:drawing>
+      </w:r>
+    </w:p>
+    <w:p>
+      <w:pPr>
+        <w:spacing w:before="240" w:after="240" w:line="240" w:lineRule="auto"/>
+        <w:rPr>
+          <w:rFonts w:ascii="Times New Roman" w:eastAsia="Times New Roman" w:hAnsi="Times New Roman" w:cs="Times New Roman"/>
+          <w:kern w:val="0"/>
+          <w:sz w:val="24"/>
+          <w:szCs w:val="24"/>
+          <w:lang w:eastAsia="es-GT"/>
+          <w14:ligatures w14:val="none"/>
+        </w:rPr>
+      </w:pPr>
+      <w:r>
+        <w:rPr>
+          <w:rFonts w:ascii="Arial" w:eastAsia="Times New Roman" w:hAnsi="Arial" w:cs="Arial"/>
+          <w:color w:val="000000"/>
+          <w:kern w:val="0"/>
+          <w:lang w:eastAsia="es-GT"/>
+          <w14:ligatures w14:val="none"/>
+        </w:rPr>
+        <w:t xml:space="preserve">Y podemos verlo reflejado en los últimos </w:t>
+      </w:r>
+      <w:proofErr w:type="spellStart"/>
+      <w:r>
+        <w:rPr>
+          <w:rFonts w:ascii="Arial" w:eastAsia="Times New Roman" w:hAnsi="Arial" w:cs="Arial"/>
+          <w:color w:val="000000"/>
+          <w:kern w:val="0"/>
+          <w:lang w:eastAsia="es-GT"/>
+          <w14:ligatures w14:val="none"/>
+        </w:rPr>
+        <w:t>commits</w:t>
+      </w:r>
+      <w:proofErr w:type="spellEnd"/>
+      <w:r>
+        <w:rPr>
+          <w:rFonts w:ascii="Arial" w:eastAsia="Times New Roman" w:hAnsi="Arial" w:cs="Arial"/>
+          <w:color w:val="000000"/>
+          <w:kern w:val="0"/>
+          <w:lang w:eastAsia="es-GT"/>
+          <w14:ligatures w14:val="none"/>
+        </w:rPr>
+        <w:t xml:space="preserve"> en GitHub.</w:t>
+      </w:r>
+    </w:p>
+    <w:p>
+      <w:pPr>
+        <w:spacing w:after="0" w:line="240" w:lineRule="auto"/>
+        <w:rPr>
+          <w:rFonts w:ascii="Times New Roman" w:eastAsia="Times New Roman" w:hAnsi="Times New Roman" w:cs="Times New Roman"/>
+          <w:kern w:val="0"/>
+          <w:sz w:val="24"/>
+          <w:szCs w:val="24"/>
+          <w:lang w:eastAsia="es-GT"/>
+          <w14:ligatures w14:val="none"/>
+        </w:rPr>
+      </w:pPr>
+      <w:r>
+        <w:rPr>
+          <w:rFonts w:ascii="Arial" w:eastAsia="Times New Roman" w:hAnsi="Arial" w:cs="Arial"/>
+          <w:noProof/>
+          <w:color w:val="000000"/>
+          <w:kern w:val="0"/>
+          <w:bdr w:val="none" w:sz="0" w:space="0" w:color="auto" w:frame="1"/>
+          <w:lang w:eastAsia="es-GT"/>
+          <w14:ligatures w14:val="none"/>
+        </w:rPr>
+        <w:lastRenderedPageBreak/>
+        <w:drawing>
+          <wp:inline distT="0" distB="0" distL="0" distR="0" wp14:anchorId="693B8B7C" wp14:editId="42A9622B">
+            <wp:extent cx="5547360" cy="2560320"/>
+            <wp:effectExtent l="0" t="0" r="0" b="0"/>
+            <wp:docPr id="120469874" name="Imagen 1" descr="Captura de pantalla de computadora&#10;&#10;Descripción generada automáticamente"/>
+            <wp:cNvGraphicFramePr>
+              <a:graphicFrameLocks xmlns:a="http://schemas.openxmlformats.org/drawingml/2006/main" noChangeAspect="1"/>
+            </wp:cNvGraphicFramePr>
+            <a:graphic xmlns:a="http://schemas.openxmlformats.org/drawingml/2006/main">
+              <a:graphicData uri="http://schemas.openxmlformats.org/drawingml/2006/picture">
+                <pic:pic xmlns:pic="http://schemas.openxmlformats.org/drawingml/2006/picture">
+                  <pic:nvPicPr>
+                    <pic:cNvPr id="120469874" name="Imagen 1" descr="Captura de pantalla de computadora&#10;&#10;Descripción generada automáticamente"/>
+                    <pic:cNvPicPr>
+                      <a:picLocks noChangeAspect="1" noChangeArrowheads="1"/>
+                    </pic:cNvPicPr>
+                  </pic:nvPicPr>
+                  <pic:blipFill>
+                    <a:blip r:embed="rId23" cstate="print">
+                      <a:extLst>
+                        <a:ext uri="{28A0092B-C50C-407E-A947-70E740481C1C}">
+                          <a14:useLocalDpi xmlns:a14="http://schemas.microsoft.com/office/drawing/2010/main" val="0"/>
+                        </a:ext>
+                      </a:extLst>
+                    </a:blip>
+                    <a:srcRect/>
+                    <a:stretch>
+                      <a:fillRect/>
+                    </a:stretch>
+                  </pic:blipFill>
+                  <pic:spPr bwMode="auto">
+                    <a:xfrm>
+                      <a:off x="0" y="0"/>
+                      <a:ext cx="5547360" cy="2560320"/>
+                    </a:xfrm>
+                    <a:prstGeom prst="rect">
+                      <a:avLst/>
+                    </a:prstGeom>
+                    <a:noFill/>
+                    <a:ln>
+                      <a:noFill/>
+                    </a:ln>
+                  </pic:spPr>
+                </pic:pic>
+              </a:graphicData>
+            </a:graphic>
+          </wp:inline>
+        </w:drawing>
+      </w:r>
+    </w:p>
+    <w:p>
+      <w:pPr>
+        <w:spacing w:after="0" w:line="240" w:lineRule="auto"/>
+        <w:rPr>
+          <w:rFonts w:ascii="Times New Roman" w:eastAsia="Times New Roman" w:hAnsi="Times New Roman" w:cs="Times New Roman"/>
+          <w:kern w:val="0"/>
+          <w:sz w:val="24"/>
+          <w:szCs w:val="24"/>
+          <w:lang w:eastAsia="es-GT"/>
+          <w14:ligatures w14:val="none"/>
+        </w:rPr>
+      </w:pPr>
+    </w:p>
+    <w:p>
+      <w:pPr>
+        <w:spacing w:after="0" w:line="240" w:lineRule="auto"/>
+        <w:rPr>
+          <w:rFonts w:ascii="Times New Roman" w:eastAsia="Times New Roman" w:hAnsi="Times New Roman" w:cs="Times New Roman"/>
+          <w:kern w:val="0"/>
+          <w:sz w:val="24"/>
+          <w:szCs w:val="24"/>
+          <w:lang w:eastAsia="es-GT"/>
+          <w14:ligatures w14:val="none"/>
+        </w:rPr>
+      </w:pPr>
+      <w:proofErr w:type="gramStart"/>
+      <w:r>
+        <w:rPr>
+          <w:rFonts w:ascii="Arial" w:eastAsia="Times New Roman" w:hAnsi="Arial" w:cs="Arial"/>
+          <w:b/>
+          <w:bCs/>
+          <w:color w:val="000000"/>
+          <w:kern w:val="0"/>
+          <w:lang w:eastAsia="es-GT"/>
+          <w14:ligatures w14:val="none"/>
+        </w:rPr>
+        <w:t>Link</w:t>
+      </w:r>
+      <w:proofErr w:type="gramEnd"/>
+      <w:r>
+        <w:rPr>
+          <w:rFonts w:ascii="Arial" w:eastAsia="Times New Roman" w:hAnsi="Arial" w:cs="Arial"/>
+          <w:b/>
+          <w:bCs/>
+          <w:color w:val="000000"/>
+          <w:kern w:val="0"/>
+          <w:lang w:eastAsia="es-GT"/>
+          <w14:ligatures w14:val="none"/>
+        </w:rPr>
+        <w:t xml:space="preserve"> repositorio de GitHub:</w:t>
+      </w:r>
+      <w:r>
+        <w:rPr>
+          <w:rFonts w:ascii="Arial" w:eastAsia="Times New Roman" w:hAnsi="Arial" w:cs="Arial"/>
+          <w:color w:val="000000"/>
+          <w:kern w:val="0"/>
+          <w:lang w:eastAsia="es-GT"/>
+          <w14:ligatures w14:val="none"/>
+        </w:rPr>
+        <w:t xml:space="preserve"> </w:t>
+      </w:r>
+      <w:hyperlink r:id="rId24" w:history="1">
+        <w:r>
+          <w:rPr>
+            <w:rFonts w:ascii="Arial" w:eastAsia="Times New Roman" w:hAnsi="Arial" w:cs="Arial"/>
+            <w:color w:val="1155CC"/>
+            <w:kern w:val="0"/>
+            <w:u w:val="single"/>
+            <w:lang w:eastAsia="es-GT"/>
+            <w14:ligatures w14:val="none"/>
+          </w:rPr>
+          <w:t>https://github.com/DufreyM/PlataformasMoviles-Tarea2.git</w:t>
+        </w:r>
+      </w:hyperlink>
+    </w:p>
     <w:p/>
     <w:sectPr>
       <w:pgSz w:w="12240" w:h="15840"/>
@@ -1093,6 +3738,37 @@
       <w:spacing w:val="5"/>
     </w:rPr>
   </w:style>
+  <w:style w:type="paragraph" w:styleId="NormalWeb">
+    <w:name w:val="Normal (Web)"/>
+    <w:basedOn w:val="Normal"/>
+    <w:uiPriority w:val="99"/>
+    <w:semiHidden/>
+    <w:unhideWhenUsed/>
+    <w:rsid w:val="00635B56"/>
+    <w:pPr>
+      <w:spacing w:before="100" w:beforeAutospacing="1" w:after="100" w:afterAutospacing="1" w:line="240" w:lineRule="auto"/>
+    </w:pPr>
+    <w:rPr>
+      <w:rFonts w:ascii="Times New Roman" w:eastAsia="Times New Roman" w:hAnsi="Times New Roman" w:cs="Times New Roman"/>
+      <w:kern w:val="0"/>
+      <w:sz w:val="24"/>
+      <w:szCs w:val="24"/>
+      <w:lang w:eastAsia="es-GT"/>
+      <w14:ligatures w14:val="none"/>
+    </w:rPr>
+  </w:style>
+  <w:style w:type="character" w:styleId="Hipervnculo">
+    <w:name w:val="Hyperlink"/>
+    <w:basedOn w:val="Fuentedeprrafopredeter"/>
+    <w:uiPriority w:val="99"/>
+    <w:semiHidden/>
+    <w:unhideWhenUsed/>
+    <w:rsid w:val="00635B56"/>
+    <w:rPr>
+      <w:color w:val="0000FF"/>
+      <w:u w:val="single"/>
+    </w:rPr>
+  </w:style>
 </w:styles>
 </file>
 

</xml_diff>